<commit_message>
Dialogs e toasts no estilo do site; responsividade mobile; atas em Word com tags
- Substituir alert/confirm por modal de confirmaÃ§Ã£o e toasts (DialogsProvider)
- Modal e toasts no layout do site (azul, bordas arredondadas, botÃµes touch-friendly)
- Ajustes para celular: botÃµes min-height 44px, toasts em baixo, safe-area
- Atas: modelo Word com tags, download apenas em Word; removido PDF
- Campos novos na ata: gestÃ£o, tio conselho, pauta, palavra secreta, local CAPÃTULO
- Script SQL e schema para colunas extras em minutes

Co-authored-by: Cursor <cursoragent@cursor.com>
</commit_message>
<xml_diff>
--- a/public/atareuniao.docx
+++ b/public/atareuniao.docx
@@ -1,6 +1,6 @@
 
 <file path=word/document.xml><?xml version="1.0" encoding="utf-8"?>
-<w:document xmlns:wpc="http://schemas.microsoft.com/office/word/2010/wordprocessingCanvas" xmlns:cx="http://schemas.microsoft.com/office/drawing/2014/chartex" xmlns:cx1="http://schemas.microsoft.com/office/drawing/2015/9/8/chartex" xmlns:cx2="http://schemas.microsoft.com/office/drawing/2015/10/21/chartex" xmlns:cx3="http://schemas.microsoft.com/office/drawing/2016/5/9/chartex" xmlns:cx4="http://schemas.microsoft.com/office/drawing/2016/5/10/chartex" xmlns:cx5="http://schemas.microsoft.com/office/drawing/2016/5/11/chartex" xmlns:cx6="http://schemas.microsoft.com/office/drawing/2016/5/12/chartex" xmlns:cx7="http://schemas.microsoft.com/office/drawing/2016/5/13/chartex" xmlns:cx8="http://schemas.microsoft.com/office/drawing/2016/5/14/chartex" xmlns:mc="http://schemas.openxmlformats.org/markup-compatibility/2006" xmlns:aink="http://schemas.microsoft.com/office/drawing/2016/ink" xmlns:am3d="http://schemas.microsoft.com/office/drawing/2017/model3d" xmlns:o="urn:schemas-microsoft-com:office:office" xmlns:oel="http://schemas.microsoft.com/office/2019/extlst" xmlns:r="http://schemas.openxmlformats.org/officeDocument/2006/relationships" xmlns:m="http://schemas.openxmlformats.org/officeDocument/2006/math" xmlns:v="urn:schemas-microsoft-com:vml" xmlns:wp14="http://schemas.microsoft.com/office/word/2010/wordprocessingDrawing" xmlns:wp="http://schemas.openxmlformats.org/drawingml/2006/wordprocessingDrawing" xmlns:w10="urn:schemas-microsoft-com:office:word" xmlns:w="http://schemas.openxmlformats.org/wordprocessingml/2006/main" xmlns:w14="http://schemas.microsoft.com/office/word/2010/wordml" xmlns:w15="http://schemas.microsoft.com/office/word/2012/wordml" xmlns:w16cex="http://schemas.microsoft.com/office/word/2018/wordml/cex" xmlns:w16cid="http://schemas.microsoft.com/office/word/2016/wordml/cid" xmlns:w16="http://schemas.microsoft.com/office/word/2018/wordml" xmlns:w16du="http://schemas.microsoft.com/office/word/2023/wordml/word16du" xmlns:w16sdtdh="http://schemas.microsoft.com/office/word/2020/wordml/sdtdatahash" xmlns:w16se="http://schemas.microsoft.com/office/word/2015/wordml/symex" xmlns:wpg="http://schemas.microsoft.com/office/word/2010/wordprocessingGroup" xmlns:wpi="http://schemas.microsoft.com/office/word/2010/wordprocessingInk" xmlns:wne="http://schemas.microsoft.com/office/word/2006/wordml" xmlns:wps="http://schemas.microsoft.com/office/word/2010/wordprocessingShape" mc:Ignorable="w14 w15 w16se w16cid w16 w16cex w16sdtdh w16du wp14">
+<w:document xmlns:wpc="http://schemas.microsoft.com/office/word/2010/wordprocessingCanvas" xmlns:cx="http://schemas.microsoft.com/office/drawing/2014/chartex" xmlns:cx1="http://schemas.microsoft.com/office/drawing/2015/9/8/chartex" xmlns:cx2="http://schemas.microsoft.com/office/drawing/2015/10/21/chartex" xmlns:cx3="http://schemas.microsoft.com/office/drawing/2016/5/9/chartex" xmlns:cx4="http://schemas.microsoft.com/office/drawing/2016/5/10/chartex" xmlns:cx5="http://schemas.microsoft.com/office/drawing/2016/5/11/chartex" xmlns:cx6="http://schemas.microsoft.com/office/drawing/2016/5/12/chartex" xmlns:cx7="http://schemas.microsoft.com/office/drawing/2016/5/13/chartex" xmlns:cx8="http://schemas.microsoft.com/office/drawing/2016/5/14/chartex" xmlns:mc="http://schemas.openxmlformats.org/markup-compatibility/2006" xmlns:aink="http://schemas.microsoft.com/office/drawing/2016/ink" xmlns:am3d="http://schemas.microsoft.com/office/drawing/2017/model3d" xmlns:o="urn:schemas-microsoft-com:office:office" xmlns:r="http://schemas.openxmlformats.org/officeDocument/2006/relationships" xmlns:m="http://schemas.openxmlformats.org/officeDocument/2006/math" xmlns:v="urn:schemas-microsoft-com:vml" xmlns:wp14="http://schemas.microsoft.com/office/word/2010/wordprocessingDrawing" xmlns:wp="http://schemas.openxmlformats.org/drawingml/2006/wordprocessingDrawing" xmlns:w10="urn:schemas-microsoft-com:office:word" xmlns:w="http://schemas.openxmlformats.org/wordprocessingml/2006/main" xmlns:w14="http://schemas.microsoft.com/office/word/2010/wordml" xmlns:w15="http://schemas.microsoft.com/office/word/2012/wordml" xmlns:w16cex="http://schemas.microsoft.com/office/word/2018/wordml/cex" xmlns:w16cid="http://schemas.microsoft.com/office/word/2016/wordml/cid" xmlns:w16="http://schemas.microsoft.com/office/word/2018/wordml" xmlns:w16sdtdh="http://schemas.microsoft.com/office/word/2020/wordml/sdtdatahash" xmlns:w16se="http://schemas.microsoft.com/office/word/2015/wordml/symex" xmlns:wpg="http://schemas.microsoft.com/office/word/2010/wordprocessingGroup" xmlns:wpi="http://schemas.microsoft.com/office/word/2010/wordprocessingInk" xmlns:wne="http://schemas.microsoft.com/office/word/2006/wordml" xmlns:wps="http://schemas.microsoft.com/office/word/2010/wordprocessingShape" mc:Ignorable="w14 w15 w16se w16cid w16 w16cex w16sdtdh wp14">
   <w:body>
     <w:p>
       <w:pPr>
@@ -71,15 +71,13 @@
         </w:rPr>
         <w:t xml:space="preserve">Capítulo </w:t>
       </w:r>
-      <w:proofErr w:type="spellStart"/>
       <w:r>
         <w:rPr>
           <w:rFonts w:ascii="Arial" w:eastAsia="Arial" w:hAnsi="Arial" w:cs="Arial"/>
           <w:i/>
         </w:rPr>
-        <w:t>xxx</w:t>
-      </w:r>
-      <w:proofErr w:type="spellEnd"/>
+        <w:t>Cavaleiros do Guaporé</w:t>
+      </w:r>
       <w:r>
         <w:rPr>
           <w:rFonts w:ascii="Arial" w:eastAsia="Arial" w:hAnsi="Arial" w:cs="Arial"/>
@@ -108,15 +106,13 @@
         </w:rPr>
         <w:t xml:space="preserve"> </w:t>
       </w:r>
-      <w:proofErr w:type="spellStart"/>
       <w:r>
         <w:rPr>
           <w:rFonts w:ascii="Arial" w:eastAsia="Arial" w:hAnsi="Arial" w:cs="Arial"/>
           <w:i/>
         </w:rPr>
-        <w:t>xxx</w:t>
-      </w:r>
-      <w:proofErr w:type="spellEnd"/>
+        <w:t>862</w:t>
+      </w:r>
     </w:p>
     <w:p>
       <w:pPr>
@@ -142,21 +138,92 @@
           <w:rFonts w:ascii="Arial" w:eastAsia="Arial" w:hAnsi="Arial" w:cs="Arial"/>
           <w:b/>
         </w:rPr>
-        <w:t>ATA Nº ____ / 202</w:t>
-      </w:r>
-      <w:r>
-        <w:rPr>
-          <w:rFonts w:ascii="Arial" w:eastAsia="Arial" w:hAnsi="Arial" w:cs="Arial"/>
-          <w:b/>
-        </w:rPr>
-        <w:t>4</w:t>
-      </w:r>
-      <w:r>
-        <w:rPr>
-          <w:rFonts w:ascii="Arial" w:eastAsia="Arial" w:hAnsi="Arial" w:cs="Arial"/>
-          <w:b/>
-        </w:rPr>
-        <w:t>.2</w:t>
+        <w:t xml:space="preserve">ATA Nº </w:t>
+      </w:r>
+      <w:r>
+        <w:rPr>
+          <w:rFonts w:ascii="Arial" w:eastAsia="Arial" w:hAnsi="Arial" w:cs="Arial"/>
+          <w:b/>
+        </w:rPr>
+        <w:t>{</w:t>
+      </w:r>
+      <w:proofErr w:type="spellStart"/>
+      <w:r>
+        <w:rPr>
+          <w:rFonts w:ascii="Arial" w:eastAsia="Arial" w:hAnsi="Arial" w:cs="Arial"/>
+          <w:b/>
+        </w:rPr>
+        <w:t>ataNumero</w:t>
+      </w:r>
+      <w:proofErr w:type="spellEnd"/>
+      <w:r>
+        <w:rPr>
+          <w:rFonts w:ascii="Arial" w:eastAsia="Arial" w:hAnsi="Arial" w:cs="Arial"/>
+          <w:b/>
+        </w:rPr>
+        <w:t>}</w:t>
+      </w:r>
+      <w:r>
+        <w:rPr>
+          <w:rFonts w:ascii="Arial" w:eastAsia="Arial" w:hAnsi="Arial" w:cs="Arial"/>
+          <w:b/>
+        </w:rPr>
+        <w:t xml:space="preserve"> / </w:t>
+      </w:r>
+      <w:r>
+        <w:rPr>
+          <w:rFonts w:ascii="Arial" w:eastAsia="Arial" w:hAnsi="Arial" w:cs="Arial"/>
+          <w:b/>
+        </w:rPr>
+        <w:t>{</w:t>
+      </w:r>
+      <w:proofErr w:type="spellStart"/>
+      <w:r>
+        <w:rPr>
+          <w:rFonts w:ascii="Arial" w:eastAsia="Arial" w:hAnsi="Arial" w:cs="Arial"/>
+          <w:b/>
+        </w:rPr>
+        <w:t>ataAno</w:t>
+      </w:r>
+      <w:proofErr w:type="spellEnd"/>
+      <w:proofErr w:type="gramStart"/>
+      <w:r>
+        <w:rPr>
+          <w:rFonts w:ascii="Arial" w:eastAsia="Arial" w:hAnsi="Arial" w:cs="Arial"/>
+          <w:b/>
+        </w:rPr>
+        <w:t>}</w:t>
+      </w:r>
+      <w:r>
+        <w:rPr>
+          <w:rFonts w:ascii="Arial" w:eastAsia="Arial" w:hAnsi="Arial" w:cs="Arial"/>
+          <w:b/>
+        </w:rPr>
+        <w:t>.</w:t>
+      </w:r>
+      <w:r>
+        <w:rPr>
+          <w:rFonts w:ascii="Arial" w:eastAsia="Arial" w:hAnsi="Arial" w:cs="Arial"/>
+          <w:b/>
+        </w:rPr>
+        <w:t>{</w:t>
+      </w:r>
+      <w:proofErr w:type="spellStart"/>
+      <w:proofErr w:type="gramEnd"/>
+      <w:r>
+        <w:rPr>
+          <w:rFonts w:ascii="Arial" w:eastAsia="Arial" w:hAnsi="Arial" w:cs="Arial"/>
+          <w:b/>
+        </w:rPr>
+        <w:t>ataGestao</w:t>
+      </w:r>
+      <w:proofErr w:type="spellEnd"/>
+      <w:r>
+        <w:rPr>
+          <w:rFonts w:ascii="Arial" w:eastAsia="Arial" w:hAnsi="Arial" w:cs="Arial"/>
+          <w:b/>
+        </w:rPr>
+        <w:t>}</w:t>
       </w:r>
     </w:p>
     <w:p>
@@ -201,19 +268,97 @@
         <w:rPr>
           <w:rFonts w:ascii="Arial" w:eastAsia="Arial" w:hAnsi="Arial" w:cs="Arial"/>
         </w:rPr>
-        <w:t>Aos _____ di</w:t>
-      </w:r>
-      <w:r>
-        <w:rPr>
-          <w:rFonts w:ascii="Arial" w:eastAsia="Arial" w:hAnsi="Arial" w:cs="Arial"/>
-        </w:rPr>
-        <w:t>as do mês de ____ do ano de 202</w:t>
-      </w:r>
-      <w:r>
-        <w:rPr>
-          <w:rFonts w:ascii="Arial" w:eastAsia="Arial" w:hAnsi="Arial" w:cs="Arial"/>
-        </w:rPr>
-        <w:t>4</w:t>
+        <w:t xml:space="preserve">Aos </w:t>
+      </w:r>
+      <w:r>
+        <w:rPr>
+          <w:rFonts w:ascii="Arial" w:eastAsia="Arial" w:hAnsi="Arial" w:cs="Arial"/>
+        </w:rPr>
+        <w:t>{</w:t>
+      </w:r>
+      <w:proofErr w:type="spellStart"/>
+      <w:r>
+        <w:rPr>
+          <w:rFonts w:ascii="Arial" w:eastAsia="Arial" w:hAnsi="Arial" w:cs="Arial"/>
+        </w:rPr>
+        <w:t>diaAta</w:t>
+      </w:r>
+      <w:proofErr w:type="spellEnd"/>
+      <w:r>
+        <w:rPr>
+          <w:rFonts w:ascii="Arial" w:eastAsia="Arial" w:hAnsi="Arial" w:cs="Arial"/>
+        </w:rPr>
+        <w:t>}</w:t>
+      </w:r>
+      <w:r>
+        <w:rPr>
+          <w:rFonts w:ascii="Arial" w:eastAsia="Arial" w:hAnsi="Arial" w:cs="Arial"/>
+        </w:rPr>
+        <w:t xml:space="preserve"> di</w:t>
+      </w:r>
+      <w:r>
+        <w:rPr>
+          <w:rFonts w:ascii="Arial" w:eastAsia="Arial" w:hAnsi="Arial" w:cs="Arial"/>
+        </w:rPr>
+        <w:t xml:space="preserve">as do mês de </w:t>
+      </w:r>
+      <w:r>
+        <w:rPr>
+          <w:rFonts w:ascii="Arial" w:eastAsia="Arial" w:hAnsi="Arial" w:cs="Arial"/>
+        </w:rPr>
+        <w:t>{</w:t>
+      </w:r>
+      <w:proofErr w:type="spellStart"/>
+      <w:r>
+        <w:rPr>
+          <w:rFonts w:ascii="Arial" w:eastAsia="Arial" w:hAnsi="Arial" w:cs="Arial"/>
+        </w:rPr>
+        <w:t>m</w:t>
+      </w:r>
+      <w:r>
+        <w:rPr>
+          <w:rFonts w:ascii="Arial" w:eastAsia="Arial" w:hAnsi="Arial" w:cs="Arial"/>
+        </w:rPr>
+        <w:t>ê</w:t>
+      </w:r>
+      <w:r>
+        <w:rPr>
+          <w:rFonts w:ascii="Arial" w:eastAsia="Arial" w:hAnsi="Arial" w:cs="Arial"/>
+        </w:rPr>
+        <w:t>sAta</w:t>
+      </w:r>
+      <w:proofErr w:type="spellEnd"/>
+      <w:r>
+        <w:rPr>
+          <w:rFonts w:ascii="Arial" w:eastAsia="Arial" w:hAnsi="Arial" w:cs="Arial"/>
+        </w:rPr>
+        <w:t>}</w:t>
+      </w:r>
+      <w:r>
+        <w:rPr>
+          <w:rFonts w:ascii="Arial" w:eastAsia="Arial" w:hAnsi="Arial" w:cs="Arial"/>
+        </w:rPr>
+        <w:t xml:space="preserve"> do ano de </w:t>
+      </w:r>
+      <w:r>
+        <w:rPr>
+          <w:rFonts w:ascii="Arial" w:eastAsia="Arial" w:hAnsi="Arial" w:cs="Arial"/>
+        </w:rPr>
+        <w:t>{</w:t>
+      </w:r>
+      <w:proofErr w:type="spellStart"/>
+      <w:r>
+        <w:rPr>
+          <w:rFonts w:ascii="Arial" w:eastAsia="Arial" w:hAnsi="Arial" w:cs="Arial"/>
+        </w:rPr>
+        <w:t>anoAta</w:t>
+      </w:r>
+      <w:proofErr w:type="spellEnd"/>
+      <w:r>
+        <w:rPr>
+          <w:rFonts w:ascii="Arial" w:eastAsia="Arial" w:hAnsi="Arial" w:cs="Arial"/>
+        </w:rPr>
+        <w:t>}</w:t>
       </w:r>
       <w:r>
         <w:rPr>
@@ -226,68 +371,328 @@
           <w:rFonts w:ascii="Arial" w:eastAsia="Arial" w:hAnsi="Arial" w:cs="Arial"/>
           <w:b/>
         </w:rPr>
-        <w:t>no Templo da _______</w:t>
-      </w:r>
-      <w:r>
-        <w:rPr>
-          <w:rFonts w:ascii="Arial" w:eastAsia="Arial" w:hAnsi="Arial" w:cs="Arial"/>
-          <w:b/>
+        <w:t>no {local}</w:t>
+      </w:r>
+      <w:r>
+        <w:rPr>
+          <w:rFonts w:ascii="Arial" w:eastAsia="Arial" w:hAnsi="Arial" w:cs="Arial"/>
+          <w:b/>
+        </w:rPr>
+        <w:t>, reuniram-se os membros do Capítulo</w:t>
+      </w:r>
+      <w:r>
+        <w:rPr>
+          <w:rFonts w:ascii="Arial" w:eastAsia="Arial" w:hAnsi="Arial" w:cs="Arial"/>
+          <w:b/>
+        </w:rPr>
+        <w:t xml:space="preserve"> Cavaleiros do Guaporé nº 862</w:t>
+      </w:r>
+      <w:r>
+        <w:rPr>
+          <w:rFonts w:ascii="Arial" w:eastAsia="Arial" w:hAnsi="Arial" w:cs="Arial"/>
+          <w:b/>
+        </w:rPr>
+        <w:t>,</w:t>
+      </w:r>
+      <w:r>
+        <w:rPr>
+          <w:rFonts w:ascii="Arial" w:eastAsia="Arial" w:hAnsi="Arial" w:cs="Arial"/>
+          <w:color w:val="FF0000"/>
         </w:rPr>
         <w:t xml:space="preserve"> </w:t>
       </w:r>
       <w:r>
         <w:rPr>
           <w:rFonts w:ascii="Arial" w:eastAsia="Arial" w:hAnsi="Arial" w:cs="Arial"/>
-          <w:b/>
-        </w:rPr>
-        <w:t>(</w:t>
-      </w:r>
-      <w:r>
-        <w:rPr>
-          <w:rFonts w:ascii="Arial" w:eastAsia="Arial" w:hAnsi="Arial" w:cs="Arial"/>
-          <w:b/>
-        </w:rPr>
-        <w:t>L</w:t>
-      </w:r>
-      <w:r>
-        <w:rPr>
-          <w:rFonts w:ascii="Arial" w:eastAsia="Arial" w:hAnsi="Arial" w:cs="Arial"/>
-          <w:b/>
-        </w:rPr>
-        <w:t xml:space="preserve">oja onde ocorreu a reunião), situado na </w:t>
-      </w:r>
-      <w:r>
-        <w:rPr>
-          <w:rFonts w:ascii="Arial" w:eastAsia="Arial" w:hAnsi="Arial" w:cs="Arial"/>
-          <w:b/>
-        </w:rPr>
-        <w:t>r</w:t>
-      </w:r>
-      <w:r>
-        <w:rPr>
-          <w:rFonts w:ascii="Arial" w:eastAsia="Arial" w:hAnsi="Arial" w:cs="Arial"/>
-          <w:b/>
-        </w:rPr>
-        <w:t>ua ________ (endereço da loja onde ocorreu a reunião), na cidade de _____, reuniram-se os membros do Capítulo ____ (nome do capítulo e n°</w:t>
-      </w:r>
-      <w:r>
-        <w:rPr>
-          <w:rFonts w:ascii="Arial" w:eastAsia="Arial" w:hAnsi="Arial" w:cs="Arial"/>
-          <w:b/>
-        </w:rPr>
-        <w:t>)</w:t>
-      </w:r>
-      <w:r>
-        <w:rPr>
-          <w:rFonts w:ascii="Arial" w:eastAsia="Arial" w:hAnsi="Arial" w:cs="Arial"/>
-          <w:b/>
+        </w:rPr>
+        <w:t>estando presente</w:t>
+      </w:r>
+      <w:r>
+        <w:rPr>
+          <w:rFonts w:ascii="Arial" w:eastAsia="Arial" w:hAnsi="Arial" w:cs="Arial"/>
+        </w:rPr>
+        <w:t>s:</w:t>
+      </w:r>
+    </w:p>
+    <w:p>
+      <w:pPr>
+        <w:spacing w:after="0" w:line="312" w:lineRule="auto"/>
+        <w:jc w:val="both"/>
+        <w:rPr>
+          <w:rFonts w:ascii="Arial" w:eastAsia="Arial" w:hAnsi="Arial" w:cs="Arial"/>
+        </w:rPr>
+      </w:pPr>
+      <w:proofErr w:type="spellStart"/>
+      <w:r>
+        <w:rPr>
+          <w:rFonts w:ascii="Arial" w:eastAsia="Arial" w:hAnsi="Arial" w:cs="Arial"/>
+          <w:b/>
+          <w:bCs/>
+          <w:u w:val="single"/>
+        </w:rPr>
+        <w:t>DeMolays</w:t>
+      </w:r>
+      <w:proofErr w:type="spellEnd"/>
+      <w:r>
+        <w:rPr>
+          <w:rFonts w:ascii="Arial" w:eastAsia="Arial" w:hAnsi="Arial" w:cs="Arial"/>
+          <w:b/>
+          <w:bCs/>
+          <w:u w:val="single"/>
+        </w:rPr>
+        <w:t xml:space="preserve"> Ativos</w:t>
+      </w:r>
+      <w:r>
+        <w:rPr>
+          <w:rFonts w:ascii="Arial" w:eastAsia="Arial" w:hAnsi="Arial" w:cs="Arial"/>
+          <w:b/>
+          <w:bCs/>
+          <w:u w:val="single"/>
+        </w:rPr>
+        <w:t>:</w:t>
+      </w:r>
+      <w:r>
+        <w:rPr>
+          <w:rFonts w:ascii="Arial" w:eastAsia="Arial" w:hAnsi="Arial" w:cs="Arial"/>
+        </w:rPr>
+        <w:t xml:space="preserve"> {</w:t>
+      </w:r>
+      <w:proofErr w:type="spellStart"/>
+      <w:r>
+        <w:rPr>
+          <w:rFonts w:ascii="Arial" w:eastAsia="Arial" w:hAnsi="Arial" w:cs="Arial"/>
+        </w:rPr>
+        <w:t>demolaysPresentes</w:t>
+      </w:r>
+      <w:proofErr w:type="spellEnd"/>
+      <w:r>
+        <w:rPr>
+          <w:rFonts w:ascii="Arial" w:eastAsia="Arial" w:hAnsi="Arial" w:cs="Arial"/>
+        </w:rPr>
+        <w:t>}</w:t>
+      </w:r>
+      <w:r>
+        <w:rPr>
+          <w:rFonts w:ascii="Arial" w:eastAsia="Arial" w:hAnsi="Arial" w:cs="Arial"/>
+        </w:rPr>
+        <w:t xml:space="preserve">, </w:t>
+      </w:r>
+      <w:r>
+        <w:rPr>
+          <w:rFonts w:ascii="Arial" w:eastAsia="Arial" w:hAnsi="Arial" w:cs="Arial"/>
+          <w:b/>
+          <w:bCs/>
+          <w:u w:val="single"/>
+        </w:rPr>
+        <w:t xml:space="preserve">Sêniores </w:t>
+      </w:r>
+      <w:proofErr w:type="spellStart"/>
+      <w:r>
+        <w:rPr>
+          <w:rFonts w:ascii="Arial" w:eastAsia="Arial" w:hAnsi="Arial" w:cs="Arial"/>
+          <w:b/>
+          <w:bCs/>
+          <w:u w:val="single"/>
+        </w:rPr>
+        <w:t>DeMolays</w:t>
+      </w:r>
+      <w:proofErr w:type="spellEnd"/>
+      <w:r>
+        <w:rPr>
+          <w:rFonts w:ascii="Arial" w:eastAsia="Arial" w:hAnsi="Arial" w:cs="Arial"/>
+          <w:b/>
+          <w:bCs/>
+          <w:u w:val="single"/>
+        </w:rPr>
+        <w:t>:</w:t>
+      </w:r>
+      <w:r>
+        <w:rPr>
+          <w:rFonts w:ascii="Arial" w:eastAsia="Arial" w:hAnsi="Arial" w:cs="Arial"/>
+        </w:rPr>
+        <w:t xml:space="preserve"> </w:t>
+      </w:r>
+      <w:r>
+        <w:rPr>
+          <w:rFonts w:ascii="Arial" w:eastAsia="Arial" w:hAnsi="Arial" w:cs="Arial"/>
+        </w:rPr>
+        <w:t>{</w:t>
+      </w:r>
+      <w:proofErr w:type="spellStart"/>
+      <w:r>
+        <w:rPr>
+          <w:rFonts w:ascii="Arial" w:eastAsia="Arial" w:hAnsi="Arial" w:cs="Arial"/>
+        </w:rPr>
+        <w:t>senioresPresentes</w:t>
+      </w:r>
+      <w:proofErr w:type="spellEnd"/>
+      <w:r>
+        <w:rPr>
+          <w:rFonts w:ascii="Arial" w:eastAsia="Arial" w:hAnsi="Arial" w:cs="Arial"/>
+        </w:rPr>
+        <w:t>}</w:t>
+      </w:r>
+      <w:r>
+        <w:rPr>
+          <w:rFonts w:ascii="Arial" w:eastAsia="Arial" w:hAnsi="Arial" w:cs="Arial"/>
+        </w:rPr>
+        <w:t xml:space="preserve">, </w:t>
+      </w:r>
+      <w:r>
+        <w:rPr>
+          <w:rFonts w:ascii="Arial" w:eastAsia="Arial" w:hAnsi="Arial" w:cs="Arial"/>
+          <w:b/>
+          <w:bCs/>
+          <w:u w:val="single"/>
+        </w:rPr>
+        <w:t>Tios Maçons</w:t>
+      </w:r>
+      <w:r>
+        <w:rPr>
+          <w:rFonts w:ascii="Arial" w:eastAsia="Arial" w:hAnsi="Arial" w:cs="Arial"/>
+          <w:b/>
+          <w:bCs/>
+          <w:u w:val="single"/>
+        </w:rPr>
+        <w:t>:</w:t>
+      </w:r>
+      <w:r>
+        <w:rPr>
+          <w:rFonts w:ascii="Arial" w:eastAsia="Arial" w:hAnsi="Arial" w:cs="Arial"/>
+        </w:rPr>
+        <w:t xml:space="preserve"> {</w:t>
+      </w:r>
+      <w:proofErr w:type="spellStart"/>
+      <w:r>
+        <w:rPr>
+          <w:rFonts w:ascii="Arial" w:eastAsia="Arial" w:hAnsi="Arial" w:cs="Arial"/>
+        </w:rPr>
+        <w:t>maçonsPresentes</w:t>
+      </w:r>
+      <w:proofErr w:type="spellEnd"/>
+      <w:r>
+        <w:rPr>
+          <w:rFonts w:ascii="Arial" w:eastAsia="Arial" w:hAnsi="Arial" w:cs="Arial"/>
+        </w:rPr>
+        <w:t>}</w:t>
+      </w:r>
+      <w:r>
+        <w:rPr>
+          <w:rFonts w:ascii="Arial" w:eastAsia="Arial" w:hAnsi="Arial" w:cs="Arial"/>
+        </w:rPr>
+        <w:t xml:space="preserve"> e demais visitantes, conforme registrado no controle de frequência da Secretaria. Os trabalhos foram presididos pelos irmãos </w:t>
+      </w:r>
+      <w:r>
+        <w:rPr>
+          <w:rFonts w:ascii="Arial" w:eastAsia="Arial" w:hAnsi="Arial" w:cs="Arial"/>
+        </w:rPr>
+        <w:t>{</w:t>
+      </w:r>
+      <w:proofErr w:type="spellStart"/>
+      <w:r>
+        <w:rPr>
+          <w:rFonts w:ascii="Arial" w:eastAsia="Arial" w:hAnsi="Arial" w:cs="Arial"/>
+        </w:rPr>
+        <w:t>mestreConselheiro</w:t>
+      </w:r>
+      <w:proofErr w:type="spellEnd"/>
+      <w:r>
+        <w:rPr>
+          <w:rFonts w:ascii="Arial" w:eastAsia="Arial" w:hAnsi="Arial" w:cs="Arial"/>
+        </w:rPr>
+        <w:t>}</w:t>
+      </w:r>
+      <w:r>
+        <w:rPr>
+          <w:rFonts w:ascii="Arial" w:eastAsia="Arial" w:hAnsi="Arial" w:cs="Arial"/>
+        </w:rPr>
+        <w:t xml:space="preserve">, </w:t>
+      </w:r>
+      <w:r>
+        <w:rPr>
+          <w:rFonts w:ascii="Arial" w:eastAsia="Arial" w:hAnsi="Arial" w:cs="Arial"/>
+        </w:rPr>
+        <w:t>{</w:t>
+      </w:r>
+      <w:proofErr w:type="spellStart"/>
+      <w:r>
+        <w:rPr>
+          <w:rFonts w:ascii="Arial" w:eastAsia="Arial" w:hAnsi="Arial" w:cs="Arial"/>
+        </w:rPr>
+        <w:t>primeiroConselheiro</w:t>
+      </w:r>
+      <w:proofErr w:type="spellEnd"/>
+      <w:r>
+        <w:rPr>
+          <w:rFonts w:ascii="Arial" w:eastAsia="Arial" w:hAnsi="Arial" w:cs="Arial"/>
+        </w:rPr>
+        <w:t>}</w:t>
+      </w:r>
+      <w:r>
+        <w:rPr>
+          <w:rFonts w:ascii="Arial" w:eastAsia="Arial" w:hAnsi="Arial" w:cs="Arial"/>
+        </w:rPr>
+        <w:t xml:space="preserve"> e </w:t>
+      </w:r>
+      <w:r>
+        <w:rPr>
+          <w:rFonts w:ascii="Arial" w:eastAsia="Arial" w:hAnsi="Arial" w:cs="Arial"/>
+        </w:rPr>
+        <w:t>{</w:t>
+      </w:r>
+      <w:proofErr w:type="spellStart"/>
+      <w:r>
+        <w:rPr>
+          <w:rFonts w:ascii="Arial" w:eastAsia="Arial" w:hAnsi="Arial" w:cs="Arial"/>
+        </w:rPr>
+        <w:t>segundoConselheiro</w:t>
+      </w:r>
+      <w:proofErr w:type="spellEnd"/>
+      <w:r>
+        <w:rPr>
+          <w:rFonts w:ascii="Arial" w:eastAsia="Arial" w:hAnsi="Arial" w:cs="Arial"/>
+        </w:rPr>
+        <w:t>}</w:t>
+      </w:r>
+      <w:r>
+        <w:rPr>
+          <w:rFonts w:ascii="Arial" w:eastAsia="Arial" w:hAnsi="Arial" w:cs="Arial"/>
+        </w:rPr>
+        <w:t>, nos cargos de Mestre Conselheiro, Primeiro Conselheiro e Segundo Conselheiro, respectivamente. Representando a supervisão maçônica</w:t>
+      </w:r>
+      <w:r>
+        <w:rPr>
+          <w:rFonts w:ascii="Arial" w:eastAsia="Arial" w:hAnsi="Arial" w:cs="Arial"/>
         </w:rPr>
         <w:t>,</w:t>
       </w:r>
       <w:r>
         <w:rPr>
           <w:rFonts w:ascii="Arial" w:eastAsia="Arial" w:hAnsi="Arial" w:cs="Arial"/>
-          <w:color w:val="FF0000"/>
+        </w:rPr>
+        <w:t xml:space="preserve"> esteve presente o </w:t>
+      </w:r>
+      <w:r>
+        <w:rPr>
+          <w:rFonts w:ascii="Arial" w:eastAsia="Arial" w:hAnsi="Arial" w:cs="Arial"/>
+          <w:b/>
+          <w:bCs/>
+          <w:u w:val="single"/>
+        </w:rPr>
+        <w:t>Tio</w:t>
+      </w:r>
+      <w:r>
+        <w:rPr>
+          <w:rFonts w:ascii="Arial" w:eastAsia="Arial" w:hAnsi="Arial" w:cs="Arial"/>
+          <w:b/>
+          <w:bCs/>
+          <w:u w:val="single"/>
+        </w:rPr>
+        <w:t>/Membro do Conselho</w:t>
+      </w:r>
+      <w:r>
+        <w:rPr>
+          <w:rFonts w:ascii="Arial" w:eastAsia="Arial" w:hAnsi="Arial" w:cs="Arial"/>
         </w:rPr>
         <w:t xml:space="preserve"> </w:t>
       </w:r>
@@ -295,31 +700,33 @@
         <w:rPr>
           <w:rFonts w:ascii="Arial" w:eastAsia="Arial" w:hAnsi="Arial" w:cs="Arial"/>
         </w:rPr>
-        <w:t>estando presentes DeMolays</w:t>
-      </w:r>
-      <w:r>
-        <w:rPr>
-          <w:rFonts w:ascii="Arial" w:eastAsia="Arial" w:hAnsi="Arial" w:cs="Arial"/>
-        </w:rPr>
-        <w:t xml:space="preserve"> Ativos</w:t>
-      </w:r>
-      <w:r>
-        <w:rPr>
-          <w:rFonts w:ascii="Arial" w:eastAsia="Arial" w:hAnsi="Arial" w:cs="Arial"/>
-        </w:rPr>
-        <w:t>, Sêniores  DeMolays , Tios Maçons e demais visitantes, conforme registrado no controle de frequência da Secretaria. Os trabalhos foram presididos pelos irmãos XXXXX, XXXXX e XXXXX, nos cargos de Mestre Conselheiro, Primeiro Conselheiro e Segundo Conselheiro, respectivamente. Representando a supervisão maçônica</w:t>
-      </w:r>
-      <w:r>
-        <w:rPr>
-          <w:rFonts w:ascii="Arial" w:eastAsia="Arial" w:hAnsi="Arial" w:cs="Arial"/>
-        </w:rPr>
-        <w:t>,</w:t>
-      </w:r>
-      <w:r>
-        <w:rPr>
-          <w:rFonts w:ascii="Arial" w:eastAsia="Arial" w:hAnsi="Arial" w:cs="Arial"/>
-        </w:rPr>
-        <w:t xml:space="preserve"> esteve presente o Tio XXXXX. Os trabalhos</w:t>
+        <w:t>{</w:t>
+      </w:r>
+      <w:proofErr w:type="spellStart"/>
+      <w:r>
+        <w:rPr>
+          <w:rFonts w:ascii="Arial" w:eastAsia="Arial" w:hAnsi="Arial" w:cs="Arial"/>
+        </w:rPr>
+        <w:t>tio</w:t>
+      </w:r>
+      <w:r>
+        <w:rPr>
+          <w:rFonts w:ascii="Arial" w:eastAsia="Arial" w:hAnsi="Arial" w:cs="Arial"/>
+        </w:rPr>
+        <w:t>Conselho</w:t>
+      </w:r>
+      <w:proofErr w:type="spellEnd"/>
+      <w:r>
+        <w:rPr>
+          <w:rFonts w:ascii="Arial" w:eastAsia="Arial" w:hAnsi="Arial" w:cs="Arial"/>
+        </w:rPr>
+        <w:t>}</w:t>
+      </w:r>
+      <w:r>
+        <w:rPr>
+          <w:rFonts w:ascii="Arial" w:eastAsia="Arial" w:hAnsi="Arial" w:cs="Arial"/>
+        </w:rPr>
+        <w:t>. Os trabalhos</w:t>
       </w:r>
       <w:r>
         <w:rPr>
@@ -343,7 +750,33 @@
         <w:rPr>
           <w:rFonts w:ascii="Arial" w:eastAsia="Arial" w:hAnsi="Arial" w:cs="Arial"/>
         </w:rPr>
-        <w:t xml:space="preserve"> às ___ horas do mesmo dia. </w:t>
+        <w:t xml:space="preserve"> às </w:t>
+      </w:r>
+      <w:r>
+        <w:rPr>
+          <w:rFonts w:ascii="Arial" w:eastAsia="Arial" w:hAnsi="Arial" w:cs="Arial"/>
+        </w:rPr>
+        <w:t>{</w:t>
+      </w:r>
+      <w:proofErr w:type="spellStart"/>
+      <w:r>
+        <w:rPr>
+          <w:rFonts w:ascii="Arial" w:eastAsia="Arial" w:hAnsi="Arial" w:cs="Arial"/>
+        </w:rPr>
+        <w:t>horaInicio</w:t>
+      </w:r>
+      <w:proofErr w:type="spellEnd"/>
+      <w:r>
+        <w:rPr>
+          <w:rFonts w:ascii="Arial" w:eastAsia="Arial" w:hAnsi="Arial" w:cs="Arial"/>
+        </w:rPr>
+        <w:t>}</w:t>
+      </w:r>
+      <w:r>
+        <w:rPr>
+          <w:rFonts w:ascii="Arial" w:eastAsia="Arial" w:hAnsi="Arial" w:cs="Arial"/>
+        </w:rPr>
+        <w:t xml:space="preserve"> horas do mesmo dia. </w:t>
       </w:r>
       <w:r>
         <w:rPr>
@@ -364,14 +797,44 @@
           <w:rFonts w:ascii="Arial" w:eastAsia="Arial" w:hAnsi="Arial" w:cs="Arial"/>
           <w:bCs/>
         </w:rPr>
-        <w:t xml:space="preserve">XXXXXX. </w:t>
-      </w:r>
-      <w:r>
-        <w:rPr>
-          <w:rFonts w:ascii="Arial" w:eastAsia="Arial" w:hAnsi="Arial" w:cs="Arial"/>
-          <w:b/>
-        </w:rPr>
-        <w:t>Ordem do dia</w:t>
+        <w:t>{</w:t>
+      </w:r>
+      <w:proofErr w:type="spellStart"/>
+      <w:r>
+        <w:rPr>
+          <w:rFonts w:ascii="Arial" w:eastAsia="Arial" w:hAnsi="Arial" w:cs="Arial"/>
+          <w:bCs/>
+        </w:rPr>
+        <w:t>palavraSecreta</w:t>
+      </w:r>
+      <w:proofErr w:type="spellEnd"/>
+      <w:r>
+        <w:rPr>
+          <w:rFonts w:ascii="Arial" w:eastAsia="Arial" w:hAnsi="Arial" w:cs="Arial"/>
+          <w:bCs/>
+        </w:rPr>
+        <w:t>}</w:t>
+      </w:r>
+      <w:r>
+        <w:rPr>
+          <w:rFonts w:ascii="Arial" w:eastAsia="Arial" w:hAnsi="Arial" w:cs="Arial"/>
+          <w:bCs/>
+        </w:rPr>
+        <w:t xml:space="preserve">. </w:t>
+      </w:r>
+      <w:r>
+        <w:rPr>
+          <w:rFonts w:ascii="Arial" w:eastAsia="Arial" w:hAnsi="Arial" w:cs="Arial"/>
+          <w:b/>
+        </w:rPr>
+        <w:t>Pauta</w:t>
+      </w:r>
+      <w:r>
+        <w:rPr>
+          <w:rFonts w:ascii="Arial" w:eastAsia="Arial" w:hAnsi="Arial" w:cs="Arial"/>
+          <w:b/>
+        </w:rPr>
+        <w:t xml:space="preserve"> do dia</w:t>
       </w:r>
       <w:r>
         <w:rPr>
@@ -383,7 +846,13 @@
         <w:rPr>
           <w:rFonts w:ascii="Arial" w:eastAsia="Arial" w:hAnsi="Arial" w:cs="Arial"/>
         </w:rPr>
-        <w:t xml:space="preserve"> XXXXX</w:t>
+        <w:t xml:space="preserve"> </w:t>
+      </w:r>
+      <w:r>
+        <w:rPr>
+          <w:rFonts w:ascii="Arial" w:eastAsia="Arial" w:hAnsi="Arial" w:cs="Arial"/>
+        </w:rPr>
+        <w:t>{pauta}</w:t>
       </w:r>
       <w:r>
         <w:rPr>
@@ -437,13 +906,62 @@
           <w:rFonts w:ascii="Arial" w:eastAsia="Arial" w:hAnsi="Arial" w:cs="Arial"/>
           <w:bCs/>
         </w:rPr>
-        <w:t xml:space="preserve">XXXXXX. </w:t>
-      </w:r>
-      <w:r>
-        <w:rPr>
-          <w:rFonts w:ascii="Arial" w:eastAsia="Arial" w:hAnsi="Arial" w:cs="Arial"/>
-        </w:rPr>
-        <w:t>Nada mais havendo a tratar, procedeu-se o encerramento, finalizando a reunião às ______ horas do mesmo dia.</w:t>
+        <w:t>{</w:t>
+      </w:r>
+      <w:proofErr w:type="spellStart"/>
+      <w:r>
+        <w:rPr>
+          <w:rFonts w:ascii="Arial" w:eastAsia="Arial" w:hAnsi="Arial" w:cs="Arial"/>
+          <w:bCs/>
+        </w:rPr>
+        <w:t>bemdaOrdem</w:t>
+      </w:r>
+      <w:proofErr w:type="spellEnd"/>
+      <w:r>
+        <w:rPr>
+          <w:rFonts w:ascii="Arial" w:eastAsia="Arial" w:hAnsi="Arial" w:cs="Arial"/>
+          <w:bCs/>
+        </w:rPr>
+        <w:t>}</w:t>
+      </w:r>
+      <w:r>
+        <w:rPr>
+          <w:rFonts w:ascii="Arial" w:eastAsia="Arial" w:hAnsi="Arial" w:cs="Arial"/>
+          <w:bCs/>
+        </w:rPr>
+        <w:t xml:space="preserve">. </w:t>
+      </w:r>
+      <w:r>
+        <w:rPr>
+          <w:rFonts w:ascii="Arial" w:eastAsia="Arial" w:hAnsi="Arial" w:cs="Arial"/>
+        </w:rPr>
+        <w:t xml:space="preserve">Nada mais havendo a tratar, procedeu-se o encerramento, finalizando a reunião às </w:t>
+      </w:r>
+      <w:r>
+        <w:rPr>
+          <w:rFonts w:ascii="Arial" w:eastAsia="Arial" w:hAnsi="Arial" w:cs="Arial"/>
+        </w:rPr>
+        <w:t>{</w:t>
+      </w:r>
+      <w:proofErr w:type="spellStart"/>
+      <w:r>
+        <w:rPr>
+          <w:rFonts w:ascii="Arial" w:eastAsia="Arial" w:hAnsi="Arial" w:cs="Arial"/>
+        </w:rPr>
+        <w:t>horaFim</w:t>
+      </w:r>
+      <w:proofErr w:type="spellEnd"/>
+      <w:r>
+        <w:rPr>
+          <w:rFonts w:ascii="Arial" w:eastAsia="Arial" w:hAnsi="Arial" w:cs="Arial"/>
+        </w:rPr>
+        <w:t>}</w:t>
+      </w:r>
+      <w:r>
+        <w:rPr>
+          <w:rFonts w:ascii="Arial" w:eastAsia="Arial" w:hAnsi="Arial" w:cs="Arial"/>
+        </w:rPr>
+        <w:t xml:space="preserve"> horas do mesmo dia.</w:t>
       </w:r>
       <w:r>
         <w:rPr>
@@ -461,7 +979,21 @@
         <w:rPr>
           <w:rFonts w:ascii="Arial" w:eastAsia="Arial" w:hAnsi="Arial" w:cs="Arial"/>
         </w:rPr>
-        <w:t>XXXXXXXXX</w:t>
+        <w:t>{</w:t>
+      </w:r>
+      <w:proofErr w:type="spellStart"/>
+      <w:r>
+        <w:rPr>
+          <w:rFonts w:ascii="Arial" w:eastAsia="Arial" w:hAnsi="Arial" w:cs="Arial"/>
+        </w:rPr>
+        <w:t>nomeEscrivao</w:t>
+      </w:r>
+      <w:proofErr w:type="spellEnd"/>
+      <w:r>
+        <w:rPr>
+          <w:rFonts w:ascii="Arial" w:eastAsia="Arial" w:hAnsi="Arial" w:cs="Arial"/>
+        </w:rPr>
+        <w:t>}</w:t>
       </w:r>
       <w:r>
         <w:rPr>
@@ -528,17 +1060,141 @@
     </w:p>
     <w:p>
       <w:pPr>
+        <w:spacing w:after="0" w:line="312" w:lineRule="auto"/>
+        <w:jc w:val="center"/>
+        <w:rPr>
+          <w:rFonts w:ascii="Arial" w:eastAsia="Arial" w:hAnsi="Arial" w:cs="Arial"/>
+        </w:rPr>
+      </w:pPr>
+      <w:r>
+        <w:rPr>
+          <w:rFonts w:ascii="Arial" w:eastAsia="Arial" w:hAnsi="Arial" w:cs="Arial"/>
+        </w:rPr>
+        <w:t>{</w:t>
+      </w:r>
+      <w:proofErr w:type="spellStart"/>
+      <w:r>
+        <w:rPr>
+          <w:rFonts w:ascii="Arial" w:eastAsia="Arial" w:hAnsi="Arial" w:cs="Arial"/>
+        </w:rPr>
+        <w:t>mestreConselheiro</w:t>
+      </w:r>
+      <w:proofErr w:type="spellEnd"/>
+      <w:r>
+        <w:rPr>
+          <w:rFonts w:ascii="Arial" w:eastAsia="Arial" w:hAnsi="Arial" w:cs="Arial"/>
+        </w:rPr>
+        <w:t>}</w:t>
+      </w:r>
+    </w:p>
+    <w:p>
+      <w:pPr>
+        <w:spacing w:after="0" w:line="312" w:lineRule="auto"/>
+        <w:jc w:val="center"/>
+        <w:rPr>
+          <w:rFonts w:ascii="Arial" w:eastAsia="Arial" w:hAnsi="Arial" w:cs="Arial"/>
+          <w:b/>
+        </w:rPr>
+      </w:pPr>
+      <w:r>
+        <w:rPr>
+          <w:rFonts w:ascii="Arial" w:eastAsia="Arial" w:hAnsi="Arial" w:cs="Arial"/>
+          <w:b/>
+        </w:rPr>
+        <w:t xml:space="preserve">Mestre Conselheiro </w:t>
+      </w:r>
+    </w:p>
+    <w:p>
+      <w:pPr>
+        <w:spacing w:after="0" w:line="312" w:lineRule="auto"/>
+        <w:jc w:val="center"/>
+        <w:rPr>
+          <w:rFonts w:ascii="Arial" w:eastAsia="Arial" w:hAnsi="Arial" w:cs="Arial"/>
+          <w:b/>
+        </w:rPr>
+      </w:pPr>
+    </w:p>
+    <w:p>
+      <w:pPr>
+        <w:spacing w:after="0" w:line="312" w:lineRule="auto"/>
+        <w:jc w:val="center"/>
+        <w:rPr>
+          <w:rFonts w:ascii="Arial" w:eastAsia="Arial" w:hAnsi="Arial" w:cs="Arial"/>
+          <w:b/>
+        </w:rPr>
+      </w:pPr>
+    </w:p>
+    <w:p>
+      <w:pPr>
+        <w:spacing w:after="0" w:line="312" w:lineRule="auto"/>
+        <w:jc w:val="center"/>
+        <w:rPr>
+          <w:rFonts w:ascii="Arial" w:eastAsia="Arial" w:hAnsi="Arial" w:cs="Arial"/>
+        </w:rPr>
+      </w:pPr>
+    </w:p>
+    <w:p>
+      <w:pPr>
         <w:spacing w:after="0"/>
         <w:jc w:val="center"/>
         <w:rPr>
           <w:rFonts w:ascii="Arial" w:eastAsia="Arial" w:hAnsi="Arial" w:cs="Arial"/>
         </w:rPr>
       </w:pPr>
-      <w:r>
-        <w:rPr>
-          <w:rFonts w:ascii="Arial" w:eastAsia="Arial" w:hAnsi="Arial" w:cs="Arial"/>
-        </w:rPr>
-        <w:t>[Nome]</w:t>
+      <w:bookmarkStart w:id="0" w:name="_heading=h.gjdgxs" w:colFirst="0" w:colLast="0"/>
+      <w:bookmarkEnd w:id="0"/>
+      <w:r>
+        <w:rPr>
+          <w:rFonts w:ascii="Arial" w:eastAsia="Arial" w:hAnsi="Arial" w:cs="Arial"/>
+        </w:rPr>
+        <w:t>{</w:t>
+      </w:r>
+      <w:proofErr w:type="spellStart"/>
+      <w:r>
+        <w:rPr>
+          <w:rFonts w:ascii="Arial" w:eastAsia="Arial" w:hAnsi="Arial" w:cs="Arial"/>
+        </w:rPr>
+        <w:t>nomeEscriv</w:t>
+      </w:r>
+      <w:r>
+        <w:rPr>
+          <w:rFonts w:ascii="Arial" w:eastAsia="Arial" w:hAnsi="Arial" w:cs="Arial"/>
+        </w:rPr>
+        <w:t>a</w:t>
+      </w:r>
+      <w:r>
+        <w:rPr>
+          <w:rFonts w:ascii="Arial" w:eastAsia="Arial" w:hAnsi="Arial" w:cs="Arial"/>
+        </w:rPr>
+        <w:t>o</w:t>
+      </w:r>
+      <w:proofErr w:type="spellEnd"/>
+      <w:r>
+        <w:rPr>
+          <w:rFonts w:ascii="Arial" w:eastAsia="Arial" w:hAnsi="Arial" w:cs="Arial"/>
+        </w:rPr>
+        <w:t>}</w:t>
+      </w:r>
+    </w:p>
+    <w:p>
+      <w:pPr>
+        <w:spacing w:after="0"/>
+        <w:jc w:val="center"/>
+        <w:rPr>
+          <w:rFonts w:ascii="Arial" w:eastAsia="Arial" w:hAnsi="Arial" w:cs="Arial"/>
+          <w:b/>
+          <w:bCs/>
+        </w:rPr>
+      </w:pPr>
+      <w:bookmarkStart w:id="1" w:name="_heading=h.i8g8vhnih4tu" w:colFirst="0" w:colLast="0"/>
+      <w:bookmarkEnd w:id="1"/>
+      <w:r>
+        <w:rPr>
+          <w:rFonts w:ascii="Arial" w:eastAsia="Arial" w:hAnsi="Arial" w:cs="Arial"/>
+          <w:b/>
+          <w:bCs/>
+        </w:rPr>
+        <w:t xml:space="preserve">Escrivão </w:t>
       </w:r>
     </w:p>
     <w:p>
@@ -550,13 +1206,6 @@
           <w:b/>
         </w:rPr>
       </w:pPr>
-      <w:r>
-        <w:rPr>
-          <w:rFonts w:ascii="Arial" w:eastAsia="Arial" w:hAnsi="Arial" w:cs="Arial"/>
-          <w:b/>
-        </w:rPr>
-        <w:t xml:space="preserve">Mestre Conselheiro </w:t>
-      </w:r>
     </w:p>
     <w:p>
       <w:pPr>
@@ -580,94 +1229,31 @@
     </w:p>
     <w:p>
       <w:pPr>
-        <w:spacing w:after="0" w:line="312" w:lineRule="auto"/>
-        <w:jc w:val="center"/>
-        <w:rPr>
-          <w:rFonts w:ascii="Arial" w:eastAsia="Arial" w:hAnsi="Arial" w:cs="Arial"/>
-        </w:rPr>
-      </w:pPr>
-    </w:p>
-    <w:p>
-      <w:pPr>
         <w:spacing w:after="0"/>
         <w:jc w:val="center"/>
         <w:rPr>
           <w:rFonts w:ascii="Arial" w:eastAsia="Arial" w:hAnsi="Arial" w:cs="Arial"/>
         </w:rPr>
       </w:pPr>
-      <w:bookmarkStart w:id="0" w:name="_heading=h.gjdgxs" w:colFirst="0" w:colLast="0"/>
-      <w:bookmarkEnd w:id="0"/>
-      <w:r>
-        <w:rPr>
-          <w:rFonts w:ascii="Arial" w:eastAsia="Arial" w:hAnsi="Arial" w:cs="Arial"/>
-        </w:rPr>
-        <w:t>[Nome]</w:t>
-      </w:r>
-    </w:p>
-    <w:p>
-      <w:pPr>
-        <w:spacing w:after="0"/>
-        <w:jc w:val="center"/>
-        <w:rPr>
-          <w:rFonts w:ascii="Arial" w:eastAsia="Arial" w:hAnsi="Arial" w:cs="Arial"/>
-          <w:b/>
-          <w:bCs/>
-        </w:rPr>
-      </w:pPr>
-      <w:bookmarkStart w:id="1" w:name="_heading=h.i8g8vhnih4tu" w:colFirst="0" w:colLast="0"/>
-      <w:bookmarkEnd w:id="1"/>
-      <w:r>
-        <w:rPr>
-          <w:rFonts w:ascii="Arial" w:eastAsia="Arial" w:hAnsi="Arial" w:cs="Arial"/>
-          <w:b/>
-          <w:bCs/>
-        </w:rPr>
-        <w:t xml:space="preserve">Escrivão </w:t>
-      </w:r>
-    </w:p>
-    <w:p>
-      <w:pPr>
-        <w:spacing w:after="0" w:line="312" w:lineRule="auto"/>
-        <w:jc w:val="center"/>
-        <w:rPr>
-          <w:rFonts w:ascii="Arial" w:eastAsia="Arial" w:hAnsi="Arial" w:cs="Arial"/>
-          <w:b/>
-        </w:rPr>
-      </w:pPr>
-    </w:p>
-    <w:p>
-      <w:pPr>
-        <w:spacing w:after="0" w:line="312" w:lineRule="auto"/>
-        <w:jc w:val="center"/>
-        <w:rPr>
-          <w:rFonts w:ascii="Arial" w:eastAsia="Arial" w:hAnsi="Arial" w:cs="Arial"/>
-          <w:b/>
-        </w:rPr>
-      </w:pPr>
-    </w:p>
-    <w:p>
-      <w:pPr>
-        <w:spacing w:after="0" w:line="312" w:lineRule="auto"/>
-        <w:jc w:val="center"/>
-        <w:rPr>
-          <w:rFonts w:ascii="Arial" w:eastAsia="Arial" w:hAnsi="Arial" w:cs="Arial"/>
-          <w:b/>
-        </w:rPr>
-      </w:pPr>
-    </w:p>
-    <w:p>
-      <w:pPr>
-        <w:spacing w:after="0"/>
-        <w:jc w:val="center"/>
-        <w:rPr>
-          <w:rFonts w:ascii="Arial" w:eastAsia="Arial" w:hAnsi="Arial" w:cs="Arial"/>
-        </w:rPr>
-      </w:pPr>
-      <w:r>
-        <w:rPr>
-          <w:rFonts w:ascii="Arial" w:eastAsia="Arial" w:hAnsi="Arial" w:cs="Arial"/>
-        </w:rPr>
-        <w:t>[Nome]</w:t>
+      <w:r>
+        <w:rPr>
+          <w:rFonts w:ascii="Arial" w:eastAsia="Arial" w:hAnsi="Arial" w:cs="Arial"/>
+        </w:rPr>
+        <w:t>{</w:t>
+      </w:r>
+      <w:proofErr w:type="spellStart"/>
+      <w:r>
+        <w:rPr>
+          <w:rFonts w:ascii="Arial" w:eastAsia="Arial" w:hAnsi="Arial" w:cs="Arial"/>
+        </w:rPr>
+        <w:t>tioConselho</w:t>
+      </w:r>
+      <w:proofErr w:type="spellEnd"/>
+      <w:r>
+        <w:rPr>
+          <w:rFonts w:ascii="Arial" w:eastAsia="Arial" w:hAnsi="Arial" w:cs="Arial"/>
+        </w:rPr>
+        <w:t>}</w:t>
       </w:r>
     </w:p>
     <w:p>
@@ -711,7 +1297,7 @@
 </file>
 
 <file path=word/endnotes.xml><?xml version="1.0" encoding="utf-8"?>
-<w:endnotes xmlns:wpc="http://schemas.microsoft.com/office/word/2010/wordprocessingCanvas" xmlns:cx="http://schemas.microsoft.com/office/drawing/2014/chartex" xmlns:cx1="http://schemas.microsoft.com/office/drawing/2015/9/8/chartex" xmlns:cx2="http://schemas.microsoft.com/office/drawing/2015/10/21/chartex" xmlns:cx3="http://schemas.microsoft.com/office/drawing/2016/5/9/chartex" xmlns:cx4="http://schemas.microsoft.com/office/drawing/2016/5/10/chartex" xmlns:cx5="http://schemas.microsoft.com/office/drawing/2016/5/11/chartex" xmlns:cx6="http://schemas.microsoft.com/office/drawing/2016/5/12/chartex" xmlns:cx7="http://schemas.microsoft.com/office/drawing/2016/5/13/chartex" xmlns:cx8="http://schemas.microsoft.com/office/drawing/2016/5/14/chartex" xmlns:mc="http://schemas.openxmlformats.org/markup-compatibility/2006" xmlns:aink="http://schemas.microsoft.com/office/drawing/2016/ink" xmlns:am3d="http://schemas.microsoft.com/office/drawing/2017/model3d" xmlns:o="urn:schemas-microsoft-com:office:office" xmlns:oel="http://schemas.microsoft.com/office/2019/extlst" xmlns:r="http://schemas.openxmlformats.org/officeDocument/2006/relationships" xmlns:m="http://schemas.openxmlformats.org/officeDocument/2006/math" xmlns:v="urn:schemas-microsoft-com:vml" xmlns:wp14="http://schemas.microsoft.com/office/word/2010/wordprocessingDrawing" xmlns:wp="http://schemas.openxmlformats.org/drawingml/2006/wordprocessingDrawing" xmlns:w10="urn:schemas-microsoft-com:office:word" xmlns:w="http://schemas.openxmlformats.org/wordprocessingml/2006/main" xmlns:w14="http://schemas.microsoft.com/office/word/2010/wordml" xmlns:w15="http://schemas.microsoft.com/office/word/2012/wordml" xmlns:w16cex="http://schemas.microsoft.com/office/word/2018/wordml/cex" xmlns:w16cid="http://schemas.microsoft.com/office/word/2016/wordml/cid" xmlns:w16="http://schemas.microsoft.com/office/word/2018/wordml" xmlns:w16du="http://schemas.microsoft.com/office/word/2023/wordml/word16du" xmlns:w16sdtdh="http://schemas.microsoft.com/office/word/2020/wordml/sdtdatahash" xmlns:w16se="http://schemas.microsoft.com/office/word/2015/wordml/symex" xmlns:wpg="http://schemas.microsoft.com/office/word/2010/wordprocessingGroup" xmlns:wpi="http://schemas.microsoft.com/office/word/2010/wordprocessingInk" xmlns:wne="http://schemas.microsoft.com/office/word/2006/wordml" xmlns:wps="http://schemas.microsoft.com/office/word/2010/wordprocessingShape" mc:Ignorable="w14 w15 w16se w16cid w16 w16cex w16sdtdh w16du wp14">
+<w:endnotes xmlns:wpc="http://schemas.microsoft.com/office/word/2010/wordprocessingCanvas" xmlns:cx="http://schemas.microsoft.com/office/drawing/2014/chartex" xmlns:cx1="http://schemas.microsoft.com/office/drawing/2015/9/8/chartex" xmlns:cx2="http://schemas.microsoft.com/office/drawing/2015/10/21/chartex" xmlns:cx3="http://schemas.microsoft.com/office/drawing/2016/5/9/chartex" xmlns:cx4="http://schemas.microsoft.com/office/drawing/2016/5/10/chartex" xmlns:cx5="http://schemas.microsoft.com/office/drawing/2016/5/11/chartex" xmlns:cx6="http://schemas.microsoft.com/office/drawing/2016/5/12/chartex" xmlns:cx7="http://schemas.microsoft.com/office/drawing/2016/5/13/chartex" xmlns:cx8="http://schemas.microsoft.com/office/drawing/2016/5/14/chartex" xmlns:mc="http://schemas.openxmlformats.org/markup-compatibility/2006" xmlns:aink="http://schemas.microsoft.com/office/drawing/2016/ink" xmlns:am3d="http://schemas.microsoft.com/office/drawing/2017/model3d" xmlns:o="urn:schemas-microsoft-com:office:office" xmlns:r="http://schemas.openxmlformats.org/officeDocument/2006/relationships" xmlns:m="http://schemas.openxmlformats.org/officeDocument/2006/math" xmlns:v="urn:schemas-microsoft-com:vml" xmlns:wp14="http://schemas.microsoft.com/office/word/2010/wordprocessingDrawing" xmlns:wp="http://schemas.openxmlformats.org/drawingml/2006/wordprocessingDrawing" xmlns:w10="urn:schemas-microsoft-com:office:word" xmlns:w="http://schemas.openxmlformats.org/wordprocessingml/2006/main" xmlns:w14="http://schemas.microsoft.com/office/word/2010/wordml" xmlns:w15="http://schemas.microsoft.com/office/word/2012/wordml" xmlns:w16cex="http://schemas.microsoft.com/office/word/2018/wordml/cex" xmlns:w16cid="http://schemas.microsoft.com/office/word/2016/wordml/cid" xmlns:w16="http://schemas.microsoft.com/office/word/2018/wordml" xmlns:w16sdtdh="http://schemas.microsoft.com/office/word/2020/wordml/sdtdatahash" xmlns:w16se="http://schemas.microsoft.com/office/word/2015/wordml/symex" xmlns:wpg="http://schemas.microsoft.com/office/word/2010/wordprocessingGroup" xmlns:wpi="http://schemas.microsoft.com/office/word/2010/wordprocessingInk" xmlns:wne="http://schemas.microsoft.com/office/word/2006/wordml" xmlns:wps="http://schemas.microsoft.com/office/word/2010/wordprocessingShape" mc:Ignorable="w14 w15 w16se w16cid w16 w16cex w16sdtdh wp14">
   <w:endnote w:type="separator" w:id="-1">
     <w:p>
       <w:pPr>
@@ -736,7 +1322,7 @@
 </file>
 
 <file path=word/footer1.xml><?xml version="1.0" encoding="utf-8"?>
-<w:ftr xmlns:wpc="http://schemas.microsoft.com/office/word/2010/wordprocessingCanvas" xmlns:cx="http://schemas.microsoft.com/office/drawing/2014/chartex" xmlns:cx1="http://schemas.microsoft.com/office/drawing/2015/9/8/chartex" xmlns:cx2="http://schemas.microsoft.com/office/drawing/2015/10/21/chartex" xmlns:cx3="http://schemas.microsoft.com/office/drawing/2016/5/9/chartex" xmlns:cx4="http://schemas.microsoft.com/office/drawing/2016/5/10/chartex" xmlns:cx5="http://schemas.microsoft.com/office/drawing/2016/5/11/chartex" xmlns:cx6="http://schemas.microsoft.com/office/drawing/2016/5/12/chartex" xmlns:cx7="http://schemas.microsoft.com/office/drawing/2016/5/13/chartex" xmlns:cx8="http://schemas.microsoft.com/office/drawing/2016/5/14/chartex" xmlns:mc="http://schemas.openxmlformats.org/markup-compatibility/2006" xmlns:aink="http://schemas.microsoft.com/office/drawing/2016/ink" xmlns:am3d="http://schemas.microsoft.com/office/drawing/2017/model3d" xmlns:o="urn:schemas-microsoft-com:office:office" xmlns:oel="http://schemas.microsoft.com/office/2019/extlst" xmlns:r="http://schemas.openxmlformats.org/officeDocument/2006/relationships" xmlns:m="http://schemas.openxmlformats.org/officeDocument/2006/math" xmlns:v="urn:schemas-microsoft-com:vml" xmlns:wp14="http://schemas.microsoft.com/office/word/2010/wordprocessingDrawing" xmlns:wp="http://schemas.openxmlformats.org/drawingml/2006/wordprocessingDrawing" xmlns:w10="urn:schemas-microsoft-com:office:word" xmlns:w="http://schemas.openxmlformats.org/wordprocessingml/2006/main" xmlns:w14="http://schemas.microsoft.com/office/word/2010/wordml" xmlns:w15="http://schemas.microsoft.com/office/word/2012/wordml" xmlns:w16cex="http://schemas.microsoft.com/office/word/2018/wordml/cex" xmlns:w16cid="http://schemas.microsoft.com/office/word/2016/wordml/cid" xmlns:w16="http://schemas.microsoft.com/office/word/2018/wordml" xmlns:w16du="http://schemas.microsoft.com/office/word/2023/wordml/word16du" xmlns:w16sdtdh="http://schemas.microsoft.com/office/word/2020/wordml/sdtdatahash" xmlns:w16se="http://schemas.microsoft.com/office/word/2015/wordml/symex" xmlns:wpg="http://schemas.microsoft.com/office/word/2010/wordprocessingGroup" xmlns:wpi="http://schemas.microsoft.com/office/word/2010/wordprocessingInk" xmlns:wne="http://schemas.microsoft.com/office/word/2006/wordml" xmlns:wps="http://schemas.microsoft.com/office/word/2010/wordprocessingShape" mc:Ignorable="w14 w15 w16se w16cid w16 w16cex w16sdtdh w16du wp14">
+<w:ftr xmlns:wpc="http://schemas.microsoft.com/office/word/2010/wordprocessingCanvas" xmlns:cx="http://schemas.microsoft.com/office/drawing/2014/chartex" xmlns:cx1="http://schemas.microsoft.com/office/drawing/2015/9/8/chartex" xmlns:cx2="http://schemas.microsoft.com/office/drawing/2015/10/21/chartex" xmlns:cx3="http://schemas.microsoft.com/office/drawing/2016/5/9/chartex" xmlns:cx4="http://schemas.microsoft.com/office/drawing/2016/5/10/chartex" xmlns:cx5="http://schemas.microsoft.com/office/drawing/2016/5/11/chartex" xmlns:cx6="http://schemas.microsoft.com/office/drawing/2016/5/12/chartex" xmlns:cx7="http://schemas.microsoft.com/office/drawing/2016/5/13/chartex" xmlns:cx8="http://schemas.microsoft.com/office/drawing/2016/5/14/chartex" xmlns:mc="http://schemas.openxmlformats.org/markup-compatibility/2006" xmlns:aink="http://schemas.microsoft.com/office/drawing/2016/ink" xmlns:am3d="http://schemas.microsoft.com/office/drawing/2017/model3d" xmlns:o="urn:schemas-microsoft-com:office:office" xmlns:r="http://schemas.openxmlformats.org/officeDocument/2006/relationships" xmlns:m="http://schemas.openxmlformats.org/officeDocument/2006/math" xmlns:v="urn:schemas-microsoft-com:vml" xmlns:wp14="http://schemas.microsoft.com/office/word/2010/wordprocessingDrawing" xmlns:wp="http://schemas.openxmlformats.org/drawingml/2006/wordprocessingDrawing" xmlns:w10="urn:schemas-microsoft-com:office:word" xmlns:w="http://schemas.openxmlformats.org/wordprocessingml/2006/main" xmlns:w14="http://schemas.microsoft.com/office/word/2010/wordml" xmlns:w15="http://schemas.microsoft.com/office/word/2012/wordml" xmlns:w16cex="http://schemas.microsoft.com/office/word/2018/wordml/cex" xmlns:w16cid="http://schemas.microsoft.com/office/word/2016/wordml/cid" xmlns:w16="http://schemas.microsoft.com/office/word/2018/wordml" xmlns:w16sdtdh="http://schemas.microsoft.com/office/word/2020/wordml/sdtdatahash" xmlns:w16se="http://schemas.microsoft.com/office/word/2015/wordml/symex" xmlns:wpg="http://schemas.microsoft.com/office/word/2010/wordprocessingGroup" xmlns:wpi="http://schemas.microsoft.com/office/word/2010/wordprocessingInk" xmlns:wne="http://schemas.microsoft.com/office/word/2006/wordml" xmlns:wps="http://schemas.microsoft.com/office/word/2010/wordprocessingShape" mc:Ignorable="w14 w15 w16se w16cid w16 w16cex w16sdtdh wp14">
   <w:p>
     <w:pPr>
       <w:pBdr>
@@ -760,7 +1346,7 @@
 </file>
 
 <file path=word/footer2.xml><?xml version="1.0" encoding="utf-8"?>
-<w:ftr xmlns:wpc="http://schemas.microsoft.com/office/word/2010/wordprocessingCanvas" xmlns:cx="http://schemas.microsoft.com/office/drawing/2014/chartex" xmlns:cx1="http://schemas.microsoft.com/office/drawing/2015/9/8/chartex" xmlns:cx2="http://schemas.microsoft.com/office/drawing/2015/10/21/chartex" xmlns:cx3="http://schemas.microsoft.com/office/drawing/2016/5/9/chartex" xmlns:cx4="http://schemas.microsoft.com/office/drawing/2016/5/10/chartex" xmlns:cx5="http://schemas.microsoft.com/office/drawing/2016/5/11/chartex" xmlns:cx6="http://schemas.microsoft.com/office/drawing/2016/5/12/chartex" xmlns:cx7="http://schemas.microsoft.com/office/drawing/2016/5/13/chartex" xmlns:cx8="http://schemas.microsoft.com/office/drawing/2016/5/14/chartex" xmlns:mc="http://schemas.openxmlformats.org/markup-compatibility/2006" xmlns:aink="http://schemas.microsoft.com/office/drawing/2016/ink" xmlns:am3d="http://schemas.microsoft.com/office/drawing/2017/model3d" xmlns:o="urn:schemas-microsoft-com:office:office" xmlns:oel="http://schemas.microsoft.com/office/2019/extlst" xmlns:r="http://schemas.openxmlformats.org/officeDocument/2006/relationships" xmlns:m="http://schemas.openxmlformats.org/officeDocument/2006/math" xmlns:v="urn:schemas-microsoft-com:vml" xmlns:wp14="http://schemas.microsoft.com/office/word/2010/wordprocessingDrawing" xmlns:wp="http://schemas.openxmlformats.org/drawingml/2006/wordprocessingDrawing" xmlns:w10="urn:schemas-microsoft-com:office:word" xmlns:w="http://schemas.openxmlformats.org/wordprocessingml/2006/main" xmlns:w14="http://schemas.microsoft.com/office/word/2010/wordml" xmlns:w15="http://schemas.microsoft.com/office/word/2012/wordml" xmlns:w16cex="http://schemas.microsoft.com/office/word/2018/wordml/cex" xmlns:w16cid="http://schemas.microsoft.com/office/word/2016/wordml/cid" xmlns:w16="http://schemas.microsoft.com/office/word/2018/wordml" xmlns:w16du="http://schemas.microsoft.com/office/word/2023/wordml/word16du" xmlns:w16sdtdh="http://schemas.microsoft.com/office/word/2020/wordml/sdtdatahash" xmlns:w16se="http://schemas.microsoft.com/office/word/2015/wordml/symex" xmlns:wpg="http://schemas.microsoft.com/office/word/2010/wordprocessingGroup" xmlns:wpi="http://schemas.microsoft.com/office/word/2010/wordprocessingInk" xmlns:wne="http://schemas.microsoft.com/office/word/2006/wordml" xmlns:wps="http://schemas.microsoft.com/office/word/2010/wordprocessingShape" mc:Ignorable="w14 w15 w16se w16cid w16 w16cex w16sdtdh w16du wp14">
+<w:ftr xmlns:wpc="http://schemas.microsoft.com/office/word/2010/wordprocessingCanvas" xmlns:cx="http://schemas.microsoft.com/office/drawing/2014/chartex" xmlns:cx1="http://schemas.microsoft.com/office/drawing/2015/9/8/chartex" xmlns:cx2="http://schemas.microsoft.com/office/drawing/2015/10/21/chartex" xmlns:cx3="http://schemas.microsoft.com/office/drawing/2016/5/9/chartex" xmlns:cx4="http://schemas.microsoft.com/office/drawing/2016/5/10/chartex" xmlns:cx5="http://schemas.microsoft.com/office/drawing/2016/5/11/chartex" xmlns:cx6="http://schemas.microsoft.com/office/drawing/2016/5/12/chartex" xmlns:cx7="http://schemas.microsoft.com/office/drawing/2016/5/13/chartex" xmlns:cx8="http://schemas.microsoft.com/office/drawing/2016/5/14/chartex" xmlns:mc="http://schemas.openxmlformats.org/markup-compatibility/2006" xmlns:aink="http://schemas.microsoft.com/office/drawing/2016/ink" xmlns:am3d="http://schemas.microsoft.com/office/drawing/2017/model3d" xmlns:o="urn:schemas-microsoft-com:office:office" xmlns:r="http://schemas.openxmlformats.org/officeDocument/2006/relationships" xmlns:m="http://schemas.openxmlformats.org/officeDocument/2006/math" xmlns:v="urn:schemas-microsoft-com:vml" xmlns:wp14="http://schemas.microsoft.com/office/word/2010/wordprocessingDrawing" xmlns:wp="http://schemas.openxmlformats.org/drawingml/2006/wordprocessingDrawing" xmlns:w10="urn:schemas-microsoft-com:office:word" xmlns:w="http://schemas.openxmlformats.org/wordprocessingml/2006/main" xmlns:w14="http://schemas.microsoft.com/office/word/2010/wordml" xmlns:w15="http://schemas.microsoft.com/office/word/2012/wordml" xmlns:w16cex="http://schemas.microsoft.com/office/word/2018/wordml/cex" xmlns:w16cid="http://schemas.microsoft.com/office/word/2016/wordml/cid" xmlns:w16="http://schemas.microsoft.com/office/word/2018/wordml" xmlns:w16sdtdh="http://schemas.microsoft.com/office/word/2020/wordml/sdtdatahash" xmlns:w16se="http://schemas.microsoft.com/office/word/2015/wordml/symex" xmlns:wpg="http://schemas.microsoft.com/office/word/2010/wordprocessingGroup" xmlns:wpi="http://schemas.microsoft.com/office/word/2010/wordprocessingInk" xmlns:wne="http://schemas.microsoft.com/office/word/2006/wordml" xmlns:wps="http://schemas.microsoft.com/office/word/2010/wordprocessingShape" mc:Ignorable="w14 w15 w16se w16cid w16 w16cex w16sdtdh wp14">
   <w:p>
     <w:pPr>
       <w:pBdr>
@@ -784,7 +1370,7 @@
 </file>
 
 <file path=word/footer3.xml><?xml version="1.0" encoding="utf-8"?>
-<w:ftr xmlns:wpc="http://schemas.microsoft.com/office/word/2010/wordprocessingCanvas" xmlns:cx="http://schemas.microsoft.com/office/drawing/2014/chartex" xmlns:cx1="http://schemas.microsoft.com/office/drawing/2015/9/8/chartex" xmlns:cx2="http://schemas.microsoft.com/office/drawing/2015/10/21/chartex" xmlns:cx3="http://schemas.microsoft.com/office/drawing/2016/5/9/chartex" xmlns:cx4="http://schemas.microsoft.com/office/drawing/2016/5/10/chartex" xmlns:cx5="http://schemas.microsoft.com/office/drawing/2016/5/11/chartex" xmlns:cx6="http://schemas.microsoft.com/office/drawing/2016/5/12/chartex" xmlns:cx7="http://schemas.microsoft.com/office/drawing/2016/5/13/chartex" xmlns:cx8="http://schemas.microsoft.com/office/drawing/2016/5/14/chartex" xmlns:mc="http://schemas.openxmlformats.org/markup-compatibility/2006" xmlns:aink="http://schemas.microsoft.com/office/drawing/2016/ink" xmlns:am3d="http://schemas.microsoft.com/office/drawing/2017/model3d" xmlns:o="urn:schemas-microsoft-com:office:office" xmlns:oel="http://schemas.microsoft.com/office/2019/extlst" xmlns:r="http://schemas.openxmlformats.org/officeDocument/2006/relationships" xmlns:m="http://schemas.openxmlformats.org/officeDocument/2006/math" xmlns:v="urn:schemas-microsoft-com:vml" xmlns:wp14="http://schemas.microsoft.com/office/word/2010/wordprocessingDrawing" xmlns:wp="http://schemas.openxmlformats.org/drawingml/2006/wordprocessingDrawing" xmlns:w10="urn:schemas-microsoft-com:office:word" xmlns:w="http://schemas.openxmlformats.org/wordprocessingml/2006/main" xmlns:w14="http://schemas.microsoft.com/office/word/2010/wordml" xmlns:w15="http://schemas.microsoft.com/office/word/2012/wordml" xmlns:w16cex="http://schemas.microsoft.com/office/word/2018/wordml/cex" xmlns:w16cid="http://schemas.microsoft.com/office/word/2016/wordml/cid" xmlns:w16="http://schemas.microsoft.com/office/word/2018/wordml" xmlns:w16du="http://schemas.microsoft.com/office/word/2023/wordml/word16du" xmlns:w16sdtdh="http://schemas.microsoft.com/office/word/2020/wordml/sdtdatahash" xmlns:w16se="http://schemas.microsoft.com/office/word/2015/wordml/symex" xmlns:wpg="http://schemas.microsoft.com/office/word/2010/wordprocessingGroup" xmlns:wpi="http://schemas.microsoft.com/office/word/2010/wordprocessingInk" xmlns:wne="http://schemas.microsoft.com/office/word/2006/wordml" xmlns:wps="http://schemas.microsoft.com/office/word/2010/wordprocessingShape" mc:Ignorable="w14 w15 w16se w16cid w16 w16cex w16sdtdh w16du wp14">
+<w:ftr xmlns:wpc="http://schemas.microsoft.com/office/word/2010/wordprocessingCanvas" xmlns:cx="http://schemas.microsoft.com/office/drawing/2014/chartex" xmlns:cx1="http://schemas.microsoft.com/office/drawing/2015/9/8/chartex" xmlns:cx2="http://schemas.microsoft.com/office/drawing/2015/10/21/chartex" xmlns:cx3="http://schemas.microsoft.com/office/drawing/2016/5/9/chartex" xmlns:cx4="http://schemas.microsoft.com/office/drawing/2016/5/10/chartex" xmlns:cx5="http://schemas.microsoft.com/office/drawing/2016/5/11/chartex" xmlns:cx6="http://schemas.microsoft.com/office/drawing/2016/5/12/chartex" xmlns:cx7="http://schemas.microsoft.com/office/drawing/2016/5/13/chartex" xmlns:cx8="http://schemas.microsoft.com/office/drawing/2016/5/14/chartex" xmlns:mc="http://schemas.openxmlformats.org/markup-compatibility/2006" xmlns:aink="http://schemas.microsoft.com/office/drawing/2016/ink" xmlns:am3d="http://schemas.microsoft.com/office/drawing/2017/model3d" xmlns:o="urn:schemas-microsoft-com:office:office" xmlns:r="http://schemas.openxmlformats.org/officeDocument/2006/relationships" xmlns:m="http://schemas.openxmlformats.org/officeDocument/2006/math" xmlns:v="urn:schemas-microsoft-com:vml" xmlns:wp14="http://schemas.microsoft.com/office/word/2010/wordprocessingDrawing" xmlns:wp="http://schemas.openxmlformats.org/drawingml/2006/wordprocessingDrawing" xmlns:w10="urn:schemas-microsoft-com:office:word" xmlns:w="http://schemas.openxmlformats.org/wordprocessingml/2006/main" xmlns:w14="http://schemas.microsoft.com/office/word/2010/wordml" xmlns:w15="http://schemas.microsoft.com/office/word/2012/wordml" xmlns:w16cex="http://schemas.microsoft.com/office/word/2018/wordml/cex" xmlns:w16cid="http://schemas.microsoft.com/office/word/2016/wordml/cid" xmlns:w16="http://schemas.microsoft.com/office/word/2018/wordml" xmlns:w16sdtdh="http://schemas.microsoft.com/office/word/2020/wordml/sdtdatahash" xmlns:w16se="http://schemas.microsoft.com/office/word/2015/wordml/symex" xmlns:wpg="http://schemas.microsoft.com/office/word/2010/wordprocessingGroup" xmlns:wpi="http://schemas.microsoft.com/office/word/2010/wordprocessingInk" xmlns:wne="http://schemas.microsoft.com/office/word/2006/wordml" xmlns:wps="http://schemas.microsoft.com/office/word/2010/wordprocessingShape" mc:Ignorable="w14 w15 w16se w16cid w16 w16cex w16sdtdh wp14">
   <w:p>
     <w:pPr>
       <w:pBdr>
@@ -808,7 +1394,7 @@
 </file>
 
 <file path=word/footnotes.xml><?xml version="1.0" encoding="utf-8"?>
-<w:footnotes xmlns:wpc="http://schemas.microsoft.com/office/word/2010/wordprocessingCanvas" xmlns:cx="http://schemas.microsoft.com/office/drawing/2014/chartex" xmlns:cx1="http://schemas.microsoft.com/office/drawing/2015/9/8/chartex" xmlns:cx2="http://schemas.microsoft.com/office/drawing/2015/10/21/chartex" xmlns:cx3="http://schemas.microsoft.com/office/drawing/2016/5/9/chartex" xmlns:cx4="http://schemas.microsoft.com/office/drawing/2016/5/10/chartex" xmlns:cx5="http://schemas.microsoft.com/office/drawing/2016/5/11/chartex" xmlns:cx6="http://schemas.microsoft.com/office/drawing/2016/5/12/chartex" xmlns:cx7="http://schemas.microsoft.com/office/drawing/2016/5/13/chartex" xmlns:cx8="http://schemas.microsoft.com/office/drawing/2016/5/14/chartex" xmlns:mc="http://schemas.openxmlformats.org/markup-compatibility/2006" xmlns:aink="http://schemas.microsoft.com/office/drawing/2016/ink" xmlns:am3d="http://schemas.microsoft.com/office/drawing/2017/model3d" xmlns:o="urn:schemas-microsoft-com:office:office" xmlns:oel="http://schemas.microsoft.com/office/2019/extlst" xmlns:r="http://schemas.openxmlformats.org/officeDocument/2006/relationships" xmlns:m="http://schemas.openxmlformats.org/officeDocument/2006/math" xmlns:v="urn:schemas-microsoft-com:vml" xmlns:wp14="http://schemas.microsoft.com/office/word/2010/wordprocessingDrawing" xmlns:wp="http://schemas.openxmlformats.org/drawingml/2006/wordprocessingDrawing" xmlns:w10="urn:schemas-microsoft-com:office:word" xmlns:w="http://schemas.openxmlformats.org/wordprocessingml/2006/main" xmlns:w14="http://schemas.microsoft.com/office/word/2010/wordml" xmlns:w15="http://schemas.microsoft.com/office/word/2012/wordml" xmlns:w16cex="http://schemas.microsoft.com/office/word/2018/wordml/cex" xmlns:w16cid="http://schemas.microsoft.com/office/word/2016/wordml/cid" xmlns:w16="http://schemas.microsoft.com/office/word/2018/wordml" xmlns:w16du="http://schemas.microsoft.com/office/word/2023/wordml/word16du" xmlns:w16sdtdh="http://schemas.microsoft.com/office/word/2020/wordml/sdtdatahash" xmlns:w16se="http://schemas.microsoft.com/office/word/2015/wordml/symex" xmlns:wpg="http://schemas.microsoft.com/office/word/2010/wordprocessingGroup" xmlns:wpi="http://schemas.microsoft.com/office/word/2010/wordprocessingInk" xmlns:wne="http://schemas.microsoft.com/office/word/2006/wordml" xmlns:wps="http://schemas.microsoft.com/office/word/2010/wordprocessingShape" mc:Ignorable="w14 w15 w16se w16cid w16 w16cex w16sdtdh w16du wp14">
+<w:footnotes xmlns:wpc="http://schemas.microsoft.com/office/word/2010/wordprocessingCanvas" xmlns:cx="http://schemas.microsoft.com/office/drawing/2014/chartex" xmlns:cx1="http://schemas.microsoft.com/office/drawing/2015/9/8/chartex" xmlns:cx2="http://schemas.microsoft.com/office/drawing/2015/10/21/chartex" xmlns:cx3="http://schemas.microsoft.com/office/drawing/2016/5/9/chartex" xmlns:cx4="http://schemas.microsoft.com/office/drawing/2016/5/10/chartex" xmlns:cx5="http://schemas.microsoft.com/office/drawing/2016/5/11/chartex" xmlns:cx6="http://schemas.microsoft.com/office/drawing/2016/5/12/chartex" xmlns:cx7="http://schemas.microsoft.com/office/drawing/2016/5/13/chartex" xmlns:cx8="http://schemas.microsoft.com/office/drawing/2016/5/14/chartex" xmlns:mc="http://schemas.openxmlformats.org/markup-compatibility/2006" xmlns:aink="http://schemas.microsoft.com/office/drawing/2016/ink" xmlns:am3d="http://schemas.microsoft.com/office/drawing/2017/model3d" xmlns:o="urn:schemas-microsoft-com:office:office" xmlns:r="http://schemas.openxmlformats.org/officeDocument/2006/relationships" xmlns:m="http://schemas.openxmlformats.org/officeDocument/2006/math" xmlns:v="urn:schemas-microsoft-com:vml" xmlns:wp14="http://schemas.microsoft.com/office/word/2010/wordprocessingDrawing" xmlns:wp="http://schemas.openxmlformats.org/drawingml/2006/wordprocessingDrawing" xmlns:w10="urn:schemas-microsoft-com:office:word" xmlns:w="http://schemas.openxmlformats.org/wordprocessingml/2006/main" xmlns:w14="http://schemas.microsoft.com/office/word/2010/wordml" xmlns:w15="http://schemas.microsoft.com/office/word/2012/wordml" xmlns:w16cex="http://schemas.microsoft.com/office/word/2018/wordml/cex" xmlns:w16cid="http://schemas.microsoft.com/office/word/2016/wordml/cid" xmlns:w16="http://schemas.microsoft.com/office/word/2018/wordml" xmlns:w16sdtdh="http://schemas.microsoft.com/office/word/2020/wordml/sdtdatahash" xmlns:w16se="http://schemas.microsoft.com/office/word/2015/wordml/symex" xmlns:wpg="http://schemas.microsoft.com/office/word/2010/wordprocessingGroup" xmlns:wpi="http://schemas.microsoft.com/office/word/2010/wordprocessingInk" xmlns:wne="http://schemas.microsoft.com/office/word/2006/wordml" xmlns:wps="http://schemas.microsoft.com/office/word/2010/wordprocessingShape" mc:Ignorable="w14 w15 w16se w16cid w16 w16cex w16sdtdh wp14">
   <w:footnote w:type="separator" w:id="-1">
     <w:p>
       <w:pPr>
@@ -833,7 +1419,7 @@
 </file>
 
 <file path=word/header1.xml><?xml version="1.0" encoding="utf-8"?>
-<w:hdr xmlns:wpc="http://schemas.microsoft.com/office/word/2010/wordprocessingCanvas" xmlns:cx="http://schemas.microsoft.com/office/drawing/2014/chartex" xmlns:cx1="http://schemas.microsoft.com/office/drawing/2015/9/8/chartex" xmlns:cx2="http://schemas.microsoft.com/office/drawing/2015/10/21/chartex" xmlns:cx3="http://schemas.microsoft.com/office/drawing/2016/5/9/chartex" xmlns:cx4="http://schemas.microsoft.com/office/drawing/2016/5/10/chartex" xmlns:cx5="http://schemas.microsoft.com/office/drawing/2016/5/11/chartex" xmlns:cx6="http://schemas.microsoft.com/office/drawing/2016/5/12/chartex" xmlns:cx7="http://schemas.microsoft.com/office/drawing/2016/5/13/chartex" xmlns:cx8="http://schemas.microsoft.com/office/drawing/2016/5/14/chartex" xmlns:mc="http://schemas.openxmlformats.org/markup-compatibility/2006" xmlns:aink="http://schemas.microsoft.com/office/drawing/2016/ink" xmlns:am3d="http://schemas.microsoft.com/office/drawing/2017/model3d" xmlns:o="urn:schemas-microsoft-com:office:office" xmlns:oel="http://schemas.microsoft.com/office/2019/extlst" xmlns:r="http://schemas.openxmlformats.org/officeDocument/2006/relationships" xmlns:m="http://schemas.openxmlformats.org/officeDocument/2006/math" xmlns:v="urn:schemas-microsoft-com:vml" xmlns:wp14="http://schemas.microsoft.com/office/word/2010/wordprocessingDrawing" xmlns:wp="http://schemas.openxmlformats.org/drawingml/2006/wordprocessingDrawing" xmlns:w10="urn:schemas-microsoft-com:office:word" xmlns:w="http://schemas.openxmlformats.org/wordprocessingml/2006/main" xmlns:w14="http://schemas.microsoft.com/office/word/2010/wordml" xmlns:w15="http://schemas.microsoft.com/office/word/2012/wordml" xmlns:w16cex="http://schemas.microsoft.com/office/word/2018/wordml/cex" xmlns:w16cid="http://schemas.microsoft.com/office/word/2016/wordml/cid" xmlns:w16="http://schemas.microsoft.com/office/word/2018/wordml" xmlns:w16du="http://schemas.microsoft.com/office/word/2023/wordml/word16du" xmlns:w16sdtdh="http://schemas.microsoft.com/office/word/2020/wordml/sdtdatahash" xmlns:w16se="http://schemas.microsoft.com/office/word/2015/wordml/symex" xmlns:wpg="http://schemas.microsoft.com/office/word/2010/wordprocessingGroup" xmlns:wpi="http://schemas.microsoft.com/office/word/2010/wordprocessingInk" xmlns:wne="http://schemas.microsoft.com/office/word/2006/wordml" xmlns:wps="http://schemas.microsoft.com/office/word/2010/wordprocessingShape" mc:Ignorable="w14 w15 w16se w16cid w16 w16cex w16sdtdh w16du wp14">
+<w:hdr xmlns:wpc="http://schemas.microsoft.com/office/word/2010/wordprocessingCanvas" xmlns:cx="http://schemas.microsoft.com/office/drawing/2014/chartex" xmlns:cx1="http://schemas.microsoft.com/office/drawing/2015/9/8/chartex" xmlns:cx2="http://schemas.microsoft.com/office/drawing/2015/10/21/chartex" xmlns:cx3="http://schemas.microsoft.com/office/drawing/2016/5/9/chartex" xmlns:cx4="http://schemas.microsoft.com/office/drawing/2016/5/10/chartex" xmlns:cx5="http://schemas.microsoft.com/office/drawing/2016/5/11/chartex" xmlns:cx6="http://schemas.microsoft.com/office/drawing/2016/5/12/chartex" xmlns:cx7="http://schemas.microsoft.com/office/drawing/2016/5/13/chartex" xmlns:cx8="http://schemas.microsoft.com/office/drawing/2016/5/14/chartex" xmlns:mc="http://schemas.openxmlformats.org/markup-compatibility/2006" xmlns:aink="http://schemas.microsoft.com/office/drawing/2016/ink" xmlns:am3d="http://schemas.microsoft.com/office/drawing/2017/model3d" xmlns:o="urn:schemas-microsoft-com:office:office" xmlns:r="http://schemas.openxmlformats.org/officeDocument/2006/relationships" xmlns:m="http://schemas.openxmlformats.org/officeDocument/2006/math" xmlns:v="urn:schemas-microsoft-com:vml" xmlns:wp14="http://schemas.microsoft.com/office/word/2010/wordprocessingDrawing" xmlns:wp="http://schemas.openxmlformats.org/drawingml/2006/wordprocessingDrawing" xmlns:w10="urn:schemas-microsoft-com:office:word" xmlns:w="http://schemas.openxmlformats.org/wordprocessingml/2006/main" xmlns:w14="http://schemas.microsoft.com/office/word/2010/wordml" xmlns:w15="http://schemas.microsoft.com/office/word/2012/wordml" xmlns:w16cex="http://schemas.microsoft.com/office/word/2018/wordml/cex" xmlns:w16cid="http://schemas.microsoft.com/office/word/2016/wordml/cid" xmlns:w16="http://schemas.microsoft.com/office/word/2018/wordml" xmlns:w16sdtdh="http://schemas.microsoft.com/office/word/2020/wordml/sdtdatahash" xmlns:w16se="http://schemas.microsoft.com/office/word/2015/wordml/symex" xmlns:wpg="http://schemas.microsoft.com/office/word/2010/wordprocessingGroup" xmlns:wpi="http://schemas.microsoft.com/office/word/2010/wordprocessingInk" xmlns:wne="http://schemas.microsoft.com/office/word/2006/wordml" xmlns:wps="http://schemas.microsoft.com/office/word/2010/wordprocessingShape" mc:Ignorable="w14 w15 w16se w16cid w16 w16cex w16sdtdh wp14">
   <w:p>
     <w:pPr>
       <w:pBdr>
@@ -857,7 +1443,7 @@
 </file>
 
 <file path=word/header2.xml><?xml version="1.0" encoding="utf-8"?>
-<w:hdr xmlns:wpc="http://schemas.microsoft.com/office/word/2010/wordprocessingCanvas" xmlns:cx="http://schemas.microsoft.com/office/drawing/2014/chartex" xmlns:cx1="http://schemas.microsoft.com/office/drawing/2015/9/8/chartex" xmlns:cx2="http://schemas.microsoft.com/office/drawing/2015/10/21/chartex" xmlns:cx3="http://schemas.microsoft.com/office/drawing/2016/5/9/chartex" xmlns:cx4="http://schemas.microsoft.com/office/drawing/2016/5/10/chartex" xmlns:cx5="http://schemas.microsoft.com/office/drawing/2016/5/11/chartex" xmlns:cx6="http://schemas.microsoft.com/office/drawing/2016/5/12/chartex" xmlns:cx7="http://schemas.microsoft.com/office/drawing/2016/5/13/chartex" xmlns:cx8="http://schemas.microsoft.com/office/drawing/2016/5/14/chartex" xmlns:mc="http://schemas.openxmlformats.org/markup-compatibility/2006" xmlns:aink="http://schemas.microsoft.com/office/drawing/2016/ink" xmlns:am3d="http://schemas.microsoft.com/office/drawing/2017/model3d" xmlns:o="urn:schemas-microsoft-com:office:office" xmlns:oel="http://schemas.microsoft.com/office/2019/extlst" xmlns:r="http://schemas.openxmlformats.org/officeDocument/2006/relationships" xmlns:m="http://schemas.openxmlformats.org/officeDocument/2006/math" xmlns:v="urn:schemas-microsoft-com:vml" xmlns:wp14="http://schemas.microsoft.com/office/word/2010/wordprocessingDrawing" xmlns:wp="http://schemas.openxmlformats.org/drawingml/2006/wordprocessingDrawing" xmlns:w10="urn:schemas-microsoft-com:office:word" xmlns:w="http://schemas.openxmlformats.org/wordprocessingml/2006/main" xmlns:w14="http://schemas.microsoft.com/office/word/2010/wordml" xmlns:w15="http://schemas.microsoft.com/office/word/2012/wordml" xmlns:w16cex="http://schemas.microsoft.com/office/word/2018/wordml/cex" xmlns:w16cid="http://schemas.microsoft.com/office/word/2016/wordml/cid" xmlns:w16="http://schemas.microsoft.com/office/word/2018/wordml" xmlns:w16du="http://schemas.microsoft.com/office/word/2023/wordml/word16du" xmlns:w16sdtdh="http://schemas.microsoft.com/office/word/2020/wordml/sdtdatahash" xmlns:w16se="http://schemas.microsoft.com/office/word/2015/wordml/symex" xmlns:wpg="http://schemas.microsoft.com/office/word/2010/wordprocessingGroup" xmlns:wpi="http://schemas.microsoft.com/office/word/2010/wordprocessingInk" xmlns:wne="http://schemas.microsoft.com/office/word/2006/wordml" xmlns:wps="http://schemas.microsoft.com/office/word/2010/wordprocessingShape" mc:Ignorable="w14 w15 w16se w16cid w16 w16cex w16sdtdh w16du wp14">
+<w:hdr xmlns:wpc="http://schemas.microsoft.com/office/word/2010/wordprocessingCanvas" xmlns:cx="http://schemas.microsoft.com/office/drawing/2014/chartex" xmlns:cx1="http://schemas.microsoft.com/office/drawing/2015/9/8/chartex" xmlns:cx2="http://schemas.microsoft.com/office/drawing/2015/10/21/chartex" xmlns:cx3="http://schemas.microsoft.com/office/drawing/2016/5/9/chartex" xmlns:cx4="http://schemas.microsoft.com/office/drawing/2016/5/10/chartex" xmlns:cx5="http://schemas.microsoft.com/office/drawing/2016/5/11/chartex" xmlns:cx6="http://schemas.microsoft.com/office/drawing/2016/5/12/chartex" xmlns:cx7="http://schemas.microsoft.com/office/drawing/2016/5/13/chartex" xmlns:cx8="http://schemas.microsoft.com/office/drawing/2016/5/14/chartex" xmlns:mc="http://schemas.openxmlformats.org/markup-compatibility/2006" xmlns:aink="http://schemas.microsoft.com/office/drawing/2016/ink" xmlns:am3d="http://schemas.microsoft.com/office/drawing/2017/model3d" xmlns:o="urn:schemas-microsoft-com:office:office" xmlns:r="http://schemas.openxmlformats.org/officeDocument/2006/relationships" xmlns:m="http://schemas.openxmlformats.org/officeDocument/2006/math" xmlns:v="urn:schemas-microsoft-com:vml" xmlns:wp14="http://schemas.microsoft.com/office/word/2010/wordprocessingDrawing" xmlns:wp="http://schemas.openxmlformats.org/drawingml/2006/wordprocessingDrawing" xmlns:w10="urn:schemas-microsoft-com:office:word" xmlns:w="http://schemas.openxmlformats.org/wordprocessingml/2006/main" xmlns:w14="http://schemas.microsoft.com/office/word/2010/wordml" xmlns:w15="http://schemas.microsoft.com/office/word/2012/wordml" xmlns:w16cex="http://schemas.microsoft.com/office/word/2018/wordml/cex" xmlns:w16cid="http://schemas.microsoft.com/office/word/2016/wordml/cid" xmlns:w16="http://schemas.microsoft.com/office/word/2018/wordml" xmlns:w16sdtdh="http://schemas.microsoft.com/office/word/2020/wordml/sdtdatahash" xmlns:w16se="http://schemas.microsoft.com/office/word/2015/wordml/symex" xmlns:wpg="http://schemas.microsoft.com/office/word/2010/wordprocessingGroup" xmlns:wpi="http://schemas.microsoft.com/office/word/2010/wordprocessingInk" xmlns:wne="http://schemas.microsoft.com/office/word/2006/wordml" xmlns:wps="http://schemas.microsoft.com/office/word/2010/wordprocessingShape" mc:Ignorable="w14 w15 w16se w16cid w16 w16cex w16sdtdh wp14">
   <w:p>
     <w:pPr>
       <w:pBdr>
@@ -900,7 +1486,7 @@
           <v:path o:extrusionok="f" gradientshapeok="t" o:connecttype="rect"/>
           <o:lock v:ext="edit" aspectratio="t"/>
         </v:shapetype>
-        <v:shape id="WordPictureWatermark1" o:spid="_x0000_s1025" type="#_x0000_t75" alt="" style="position:absolute;margin-left:0;margin-top:0;width:595.2pt;height:841.9pt;z-index:-251658752;mso-position-horizontal:center;mso-position-horizontal-relative:margin;mso-position-vertical:center;mso-position-vertical-relative:margin">
+        <v:shape id="WordPictureWatermark1" o:spid="_x0000_s2049" type="#_x0000_t75" alt="" style="position:absolute;margin-left:0;margin-top:0;width:595.2pt;height:841.9pt;z-index:-251658752;mso-position-horizontal:center;mso-position-horizontal-relative:margin;mso-position-vertical:center;mso-position-vertical-relative:margin">
           <v:imagedata r:id="rId1" o:title="image1"/>
           <w10:wrap anchorx="margin" anchory="margin"/>
         </v:shape>
@@ -911,7 +1497,7 @@
 </file>
 
 <file path=word/header3.xml><?xml version="1.0" encoding="utf-8"?>
-<w:hdr xmlns:wpc="http://schemas.microsoft.com/office/word/2010/wordprocessingCanvas" xmlns:cx="http://schemas.microsoft.com/office/drawing/2014/chartex" xmlns:cx1="http://schemas.microsoft.com/office/drawing/2015/9/8/chartex" xmlns:cx2="http://schemas.microsoft.com/office/drawing/2015/10/21/chartex" xmlns:cx3="http://schemas.microsoft.com/office/drawing/2016/5/9/chartex" xmlns:cx4="http://schemas.microsoft.com/office/drawing/2016/5/10/chartex" xmlns:cx5="http://schemas.microsoft.com/office/drawing/2016/5/11/chartex" xmlns:cx6="http://schemas.microsoft.com/office/drawing/2016/5/12/chartex" xmlns:cx7="http://schemas.microsoft.com/office/drawing/2016/5/13/chartex" xmlns:cx8="http://schemas.microsoft.com/office/drawing/2016/5/14/chartex" xmlns:mc="http://schemas.openxmlformats.org/markup-compatibility/2006" xmlns:aink="http://schemas.microsoft.com/office/drawing/2016/ink" xmlns:am3d="http://schemas.microsoft.com/office/drawing/2017/model3d" xmlns:o="urn:schemas-microsoft-com:office:office" xmlns:oel="http://schemas.microsoft.com/office/2019/extlst" xmlns:r="http://schemas.openxmlformats.org/officeDocument/2006/relationships" xmlns:m="http://schemas.openxmlformats.org/officeDocument/2006/math" xmlns:v="urn:schemas-microsoft-com:vml" xmlns:wp14="http://schemas.microsoft.com/office/word/2010/wordprocessingDrawing" xmlns:wp="http://schemas.openxmlformats.org/drawingml/2006/wordprocessingDrawing" xmlns:w10="urn:schemas-microsoft-com:office:word" xmlns:w="http://schemas.openxmlformats.org/wordprocessingml/2006/main" xmlns:w14="http://schemas.microsoft.com/office/word/2010/wordml" xmlns:w15="http://schemas.microsoft.com/office/word/2012/wordml" xmlns:w16cex="http://schemas.microsoft.com/office/word/2018/wordml/cex" xmlns:w16cid="http://schemas.microsoft.com/office/word/2016/wordml/cid" xmlns:w16="http://schemas.microsoft.com/office/word/2018/wordml" xmlns:w16du="http://schemas.microsoft.com/office/word/2023/wordml/word16du" xmlns:w16sdtdh="http://schemas.microsoft.com/office/word/2020/wordml/sdtdatahash" xmlns:w16se="http://schemas.microsoft.com/office/word/2015/wordml/symex" xmlns:wpg="http://schemas.microsoft.com/office/word/2010/wordprocessingGroup" xmlns:wpi="http://schemas.microsoft.com/office/word/2010/wordprocessingInk" xmlns:wne="http://schemas.microsoft.com/office/word/2006/wordml" xmlns:wps="http://schemas.microsoft.com/office/word/2010/wordprocessingShape" mc:Ignorable="w14 w15 w16se w16cid w16 w16cex w16sdtdh w16du wp14">
+<w:hdr xmlns:wpc="http://schemas.microsoft.com/office/word/2010/wordprocessingCanvas" xmlns:cx="http://schemas.microsoft.com/office/drawing/2014/chartex" xmlns:cx1="http://schemas.microsoft.com/office/drawing/2015/9/8/chartex" xmlns:cx2="http://schemas.microsoft.com/office/drawing/2015/10/21/chartex" xmlns:cx3="http://schemas.microsoft.com/office/drawing/2016/5/9/chartex" xmlns:cx4="http://schemas.microsoft.com/office/drawing/2016/5/10/chartex" xmlns:cx5="http://schemas.microsoft.com/office/drawing/2016/5/11/chartex" xmlns:cx6="http://schemas.microsoft.com/office/drawing/2016/5/12/chartex" xmlns:cx7="http://schemas.microsoft.com/office/drawing/2016/5/13/chartex" xmlns:cx8="http://schemas.microsoft.com/office/drawing/2016/5/14/chartex" xmlns:mc="http://schemas.openxmlformats.org/markup-compatibility/2006" xmlns:aink="http://schemas.microsoft.com/office/drawing/2016/ink" xmlns:am3d="http://schemas.microsoft.com/office/drawing/2017/model3d" xmlns:o="urn:schemas-microsoft-com:office:office" xmlns:r="http://schemas.openxmlformats.org/officeDocument/2006/relationships" xmlns:m="http://schemas.openxmlformats.org/officeDocument/2006/math" xmlns:v="urn:schemas-microsoft-com:vml" xmlns:wp14="http://schemas.microsoft.com/office/word/2010/wordprocessingDrawing" xmlns:wp="http://schemas.openxmlformats.org/drawingml/2006/wordprocessingDrawing" xmlns:w10="urn:schemas-microsoft-com:office:word" xmlns:w="http://schemas.openxmlformats.org/wordprocessingml/2006/main" xmlns:w14="http://schemas.microsoft.com/office/word/2010/wordml" xmlns:w15="http://schemas.microsoft.com/office/word/2012/wordml" xmlns:w16cex="http://schemas.microsoft.com/office/word/2018/wordml/cex" xmlns:w16cid="http://schemas.microsoft.com/office/word/2016/wordml/cid" xmlns:w16="http://schemas.microsoft.com/office/word/2018/wordml" xmlns:w16sdtdh="http://schemas.microsoft.com/office/word/2020/wordml/sdtdatahash" xmlns:w16se="http://schemas.microsoft.com/office/word/2015/wordml/symex" xmlns:wpg="http://schemas.microsoft.com/office/word/2010/wordprocessingGroup" xmlns:wpi="http://schemas.microsoft.com/office/word/2010/wordprocessingInk" xmlns:wne="http://schemas.microsoft.com/office/word/2006/wordml" xmlns:wps="http://schemas.microsoft.com/office/word/2010/wordprocessingShape" mc:Ignorable="w14 w15 w16se w16cid w16 w16cex w16sdtdh wp14">
   <w:p>
     <w:pPr>
       <w:pBdr>
@@ -935,7 +1521,7 @@
 </file>
 
 <file path=word/styles.xml><?xml version="1.0" encoding="utf-8"?>
-<w:styles xmlns:mc="http://schemas.openxmlformats.org/markup-compatibility/2006" xmlns:r="http://schemas.openxmlformats.org/officeDocument/2006/relationships" xmlns:w="http://schemas.openxmlformats.org/wordprocessingml/2006/main" xmlns:w14="http://schemas.microsoft.com/office/word/2010/wordml" xmlns:w15="http://schemas.microsoft.com/office/word/2012/wordml" xmlns:w16cex="http://schemas.microsoft.com/office/word/2018/wordml/cex" xmlns:w16cid="http://schemas.microsoft.com/office/word/2016/wordml/cid" xmlns:w16="http://schemas.microsoft.com/office/word/2018/wordml" xmlns:w16du="http://schemas.microsoft.com/office/word/2023/wordml/word16du" xmlns:w16sdtdh="http://schemas.microsoft.com/office/word/2020/wordml/sdtdatahash" xmlns:w16se="http://schemas.microsoft.com/office/word/2015/wordml/symex" mc:Ignorable="w14 w15 w16se w16cid w16 w16cex w16sdtdh w16du">
+<w:styles xmlns:mc="http://schemas.openxmlformats.org/markup-compatibility/2006" xmlns:r="http://schemas.openxmlformats.org/officeDocument/2006/relationships" xmlns:w="http://schemas.openxmlformats.org/wordprocessingml/2006/main" xmlns:w14="http://schemas.microsoft.com/office/word/2010/wordml" xmlns:w15="http://schemas.microsoft.com/office/word/2012/wordml" xmlns:w16cex="http://schemas.microsoft.com/office/word/2018/wordml/cex" xmlns:w16cid="http://schemas.microsoft.com/office/word/2016/wordml/cid" xmlns:w16="http://schemas.microsoft.com/office/word/2018/wordml" xmlns:w16sdtdh="http://schemas.microsoft.com/office/word/2020/wordml/sdtdatahash" xmlns:w16se="http://schemas.microsoft.com/office/word/2015/wordml/symex" mc:Ignorable="w14 w15 w16se w16cid w16 w16cex w16sdtdh">
   <w:docDefaults>
     <w:rPrDefault>
       <w:rPr>

</xml_diff>